<commit_message>
Individual Report / Fixing error in code
I changed my personal report, quickly summarised what I did in CA1 that was still applicable to CA2 as well, but focused mostly on things I was doing in CA2 and improvements I did there.
Also, changed one line of code as workbood wouldn't load fully without it since I dropped columns on wrong place so I moved that code under the visualisations.
</commit_message>
<xml_diff>
--- a/Individual Reflective Reports.docx
+++ b/Individual Reflective Reports.docx
@@ -1,6 +1,6 @@
 
 <file path=word/document.xml><?xml version="1.0" encoding="utf-8"?>
-<w:document xmlns:wpc="http://schemas.microsoft.com/office/word/2010/wordprocessingCanvas" xmlns:cx="http://schemas.microsoft.com/office/drawing/2014/chartex" xmlns:cx1="http://schemas.microsoft.com/office/drawing/2015/9/8/chartex" xmlns:cx2="http://schemas.microsoft.com/office/drawing/2015/10/21/chartex" xmlns:cx3="http://schemas.microsoft.com/office/drawing/2016/5/9/chartex" xmlns:cx4="http://schemas.microsoft.com/office/drawing/2016/5/10/chartex" xmlns:cx5="http://schemas.microsoft.com/office/drawing/2016/5/11/chartex" xmlns:cx6="http://schemas.microsoft.com/office/drawing/2016/5/12/chartex" xmlns:cx7="http://schemas.microsoft.com/office/drawing/2016/5/13/chartex" xmlns:cx8="http://schemas.microsoft.com/office/drawing/2016/5/14/chartex" xmlns:mc="http://schemas.openxmlformats.org/markup-compatibility/2006" xmlns:aink="http://schemas.microsoft.com/office/drawing/2016/ink" xmlns:am3d="http://schemas.microsoft.com/office/drawing/2017/model3d" xmlns:o="urn:schemas-microsoft-com:office:office" xmlns:oel="http://schemas.microsoft.com/office/2019/extlst" xmlns:r="http://schemas.openxmlformats.org/officeDocument/2006/relationships" xmlns:m="http://schemas.openxmlformats.org/officeDocument/2006/math" xmlns:v="urn:schemas-microsoft-com:vml" xmlns:wp14="http://schemas.microsoft.com/office/word/2010/wordprocessingDrawing" xmlns:wp="http://schemas.openxmlformats.org/drawingml/2006/wordprocessingDrawing" xmlns:w10="urn:schemas-microsoft-com:office:word" xmlns:w="http://schemas.openxmlformats.org/wordprocessingml/2006/main" xmlns:w14="http://schemas.microsoft.com/office/word/2010/wordml" xmlns:w15="http://schemas.microsoft.com/office/word/2012/wordml" xmlns:w16cex="http://schemas.microsoft.com/office/word/2018/wordml/cex" xmlns:w16cid="http://schemas.microsoft.com/office/word/2016/wordml/cid" xmlns:w16="http://schemas.microsoft.com/office/word/2018/wordml" xmlns:w16du="http://schemas.microsoft.com/office/word/2023/wordml/word16du" xmlns:w16sdtdh="http://schemas.microsoft.com/office/word/2020/wordml/sdtdatahash" xmlns:w16se="http://schemas.microsoft.com/office/word/2015/wordml/symex" xmlns:wpg="http://schemas.microsoft.com/office/word/2010/wordprocessingGroup" xmlns:wpi="http://schemas.microsoft.com/office/word/2010/wordprocessingInk" xmlns:wne="http://schemas.microsoft.com/office/word/2006/wordml" xmlns:wps="http://schemas.microsoft.com/office/word/2010/wordprocessingShape" mc:Ignorable="w14 w15 w16se w16cid w16 w16cex w16sdtdh wp14">
+<w:document xmlns:wpc="http://schemas.microsoft.com/office/word/2010/wordprocessingCanvas" xmlns:cx="http://schemas.microsoft.com/office/drawing/2014/chartex" xmlns:cx1="http://schemas.microsoft.com/office/drawing/2015/9/8/chartex" xmlns:cx2="http://schemas.microsoft.com/office/drawing/2015/10/21/chartex" xmlns:cx3="http://schemas.microsoft.com/office/drawing/2016/5/9/chartex" xmlns:cx4="http://schemas.microsoft.com/office/drawing/2016/5/10/chartex" xmlns:cx5="http://schemas.microsoft.com/office/drawing/2016/5/11/chartex" xmlns:cx6="http://schemas.microsoft.com/office/drawing/2016/5/12/chartex" xmlns:cx7="http://schemas.microsoft.com/office/drawing/2016/5/13/chartex" xmlns:cx8="http://schemas.microsoft.com/office/drawing/2016/5/14/chartex" xmlns:mc="http://schemas.openxmlformats.org/markup-compatibility/2006" xmlns:aink="http://schemas.microsoft.com/office/drawing/2016/ink" xmlns:am3d="http://schemas.microsoft.com/office/drawing/2017/model3d" xmlns:o="urn:schemas-microsoft-com:office:office" xmlns:oel="http://schemas.microsoft.com/office/2019/extlst" xmlns:r="http://schemas.openxmlformats.org/officeDocument/2006/relationships" xmlns:m="http://schemas.openxmlformats.org/officeDocument/2006/math" xmlns:v="urn:schemas-microsoft-com:vml" xmlns:wp14="http://schemas.microsoft.com/office/word/2010/wordprocessingDrawing" xmlns:wp="http://schemas.openxmlformats.org/drawingml/2006/wordprocessingDrawing" xmlns:w10="urn:schemas-microsoft-com:office:word" xmlns:w="http://schemas.openxmlformats.org/wordprocessingml/2006/main" xmlns:w14="http://schemas.microsoft.com/office/word/2010/wordml" xmlns:w15="http://schemas.microsoft.com/office/word/2012/wordml" xmlns:w16cex="http://schemas.microsoft.com/office/word/2018/wordml/cex" xmlns:w16cid="http://schemas.microsoft.com/office/word/2016/wordml/cid" xmlns:w16="http://schemas.microsoft.com/office/word/2018/wordml" xmlns:w16sdtdh="http://schemas.microsoft.com/office/word/2020/wordml/sdtdatahash" xmlns:w16se="http://schemas.microsoft.com/office/word/2015/wordml/symex" xmlns:wpg="http://schemas.microsoft.com/office/word/2010/wordprocessingGroup" xmlns:wpi="http://schemas.microsoft.com/office/word/2010/wordprocessingInk" xmlns:wne="http://schemas.microsoft.com/office/word/2006/wordml" xmlns:wps="http://schemas.microsoft.com/office/word/2010/wordprocessingShape" mc:Ignorable="w14 w15 w16se w16cid w16 w16cex w16sdtdh wp14">
   <w:body>
     <w:p>
       <w:pPr>
@@ -64,29 +64,7 @@
           <w:u w:color="000000"/>
           <w:lang w:val="en-GB"/>
         </w:rPr>
-        <w:t xml:space="preserve">For this assignment, I and my colleague Ivan decided to adopt the Cross-Industry Standard Project for Data Mining (CRISP-DM). We agreed on a division of duties according to the different phases of the CRISP process. I </w:t>
-      </w:r>
-      <w:proofErr w:type="gramStart"/>
-      <w:r>
-        <w:rPr>
-          <w:rFonts w:cs="Arial Unicode MS"/>
-          <w:color w:val="000000"/>
-          <w:kern w:val="2"/>
-          <w:u w:color="000000"/>
-          <w:lang w:val="en-GB"/>
-        </w:rPr>
-        <w:t>was in charge of</w:t>
-      </w:r>
-      <w:proofErr w:type="gramEnd"/>
-      <w:r>
-        <w:rPr>
-          <w:rFonts w:cs="Arial Unicode MS"/>
-          <w:color w:val="000000"/>
-          <w:kern w:val="2"/>
-          <w:u w:color="000000"/>
-          <w:lang w:val="en-GB"/>
-        </w:rPr>
-        <w:t xml:space="preserve"> the Data understanding (EDA/PCA), Model Building phase for building the predictive model for the target feature-defaulter and contribute Conclusion/Next Steps with the team. </w:t>
+        <w:t xml:space="preserve">For this assignment, I and my colleague Ivan decided to adopt the Cross-Industry Standard Project for Data Mining (CRISP-DM). We agreed on a division of duties according to the different phases of the CRISP process. I was in charge of the Data understanding (EDA/PCA), Model Building phase for building the predictive model for the target feature-defaulter and contribute Conclusion/Next Steps with the team. </w:t>
       </w:r>
     </w:p>
     <w:p>
@@ -188,51 +166,7 @@
           <w:szCs w:val="24"/>
           <w:lang w:val="en-GB"/>
         </w:rPr>
-        <w:t xml:space="preserve">Data visualization techniques like pair-plot, histograms, heat map, </w:t>
-      </w:r>
-      <w:proofErr w:type="spellStart"/>
-      <w:r>
-        <w:rPr>
-          <w:rFonts w:ascii="Times New Roman" w:hAnsi="Times New Roman"/>
-          <w:kern w:val="2"/>
-          <w:sz w:val="24"/>
-          <w:szCs w:val="24"/>
-          <w:lang w:val="en-GB"/>
-        </w:rPr>
-        <w:t>Missingno</w:t>
-      </w:r>
-      <w:proofErr w:type="spellEnd"/>
-      <w:r>
-        <w:rPr>
-          <w:rFonts w:ascii="Times New Roman" w:hAnsi="Times New Roman"/>
-          <w:kern w:val="2"/>
-          <w:sz w:val="24"/>
-          <w:szCs w:val="24"/>
-          <w:lang w:val="en-GB"/>
-        </w:rPr>
-        <w:t xml:space="preserve">, Correction Mapping </w:t>
-      </w:r>
-      <w:proofErr w:type="gramStart"/>
-      <w:r>
-        <w:rPr>
-          <w:rFonts w:ascii="Times New Roman" w:hAnsi="Times New Roman"/>
-          <w:kern w:val="2"/>
-          <w:sz w:val="24"/>
-          <w:szCs w:val="24"/>
-          <w:lang w:val="en-GB"/>
-        </w:rPr>
-        <w:t>and  libraries</w:t>
-      </w:r>
-      <w:proofErr w:type="gramEnd"/>
-      <w:r>
-        <w:rPr>
-          <w:rFonts w:ascii="Times New Roman" w:hAnsi="Times New Roman"/>
-          <w:kern w:val="2"/>
-          <w:sz w:val="24"/>
-          <w:szCs w:val="24"/>
-          <w:lang w:val="en-GB"/>
-        </w:rPr>
-        <w:t xml:space="preserve"> were used.</w:t>
+        <w:t>Data visualization techniques like pair-plot, histograms, heat map, Missingno, Correction Mapping and  libraries were used.</w:t>
       </w:r>
     </w:p>
     <w:p>
@@ -288,29 +222,7 @@
           <w:szCs w:val="24"/>
           <w:lang w:val="en-GB"/>
         </w:rPr>
-        <w:t>Evaluate the data on Over-Sampling techniques and applied the Over-</w:t>
-      </w:r>
-      <w:proofErr w:type="gramStart"/>
-      <w:r>
-        <w:rPr>
-          <w:rFonts w:ascii="Times New Roman" w:hAnsi="Times New Roman"/>
-          <w:kern w:val="2"/>
-          <w:sz w:val="24"/>
-          <w:szCs w:val="24"/>
-          <w:lang w:val="en-GB"/>
-        </w:rPr>
-        <w:t>Sampling  SMOTE</w:t>
-      </w:r>
-      <w:proofErr w:type="gramEnd"/>
-      <w:r>
-        <w:rPr>
-          <w:rFonts w:ascii="Times New Roman" w:hAnsi="Times New Roman"/>
-          <w:kern w:val="2"/>
-          <w:sz w:val="24"/>
-          <w:szCs w:val="24"/>
-          <w:lang w:val="en-GB"/>
-        </w:rPr>
-        <w:t xml:space="preserve"> technique on scaled Data points for Classification Model, since the target variables were highly imbalanced.</w:t>
+        <w:t>Evaluate the data on Over-Sampling techniques and applied the Over-Sampling  SMOTE technique on scaled Data points for Classification Model, since the target variables were highly imbalanced.</w:t>
       </w:r>
     </w:p>
     <w:p>
@@ -424,29 +336,7 @@
           <w:szCs w:val="24"/>
           <w:lang w:val="en-GB"/>
         </w:rPr>
-        <w:t xml:space="preserve">Classification: I </w:t>
-      </w:r>
-      <w:proofErr w:type="gramStart"/>
-      <w:r>
-        <w:rPr>
-          <w:rFonts w:ascii="Times New Roman" w:hAnsi="Times New Roman"/>
-          <w:kern w:val="2"/>
-          <w:sz w:val="24"/>
-          <w:szCs w:val="24"/>
-          <w:lang w:val="en-GB"/>
-        </w:rPr>
-        <w:t>applied  2</w:t>
-      </w:r>
-      <w:proofErr w:type="gramEnd"/>
-      <w:r>
-        <w:rPr>
-          <w:rFonts w:ascii="Times New Roman" w:hAnsi="Times New Roman"/>
-          <w:kern w:val="2"/>
-          <w:sz w:val="24"/>
-          <w:szCs w:val="24"/>
-          <w:lang w:val="en-GB"/>
-        </w:rPr>
-        <w:t xml:space="preserve"> different Classification models- Logistic Regression and Random Forest Model on the dataset. Then applied Gird SV to find the best hyper Parameter to apply the best score parameters to each classification Model.</w:t>
+        <w:t>Classification: I applied  2 different Classification models- Logistic Regression and Random Forest Model on the dataset. Then applied Gird SV to find the best hyper Parameter to apply the best score parameters to each classification Model.</w:t>
       </w:r>
     </w:p>
     <w:p>
@@ -562,7 +452,6 @@
           <w:lang w:val="en-GB"/>
         </w:rPr>
       </w:pPr>
-      <w:proofErr w:type="gramStart"/>
       <w:r>
         <w:rPr>
           <w:rFonts w:ascii="Times New Roman" w:hAnsi="Times New Roman"/>
@@ -571,18 +460,7 @@
           <w:szCs w:val="24"/>
           <w:lang w:val="en-GB"/>
         </w:rPr>
-        <w:t>Overall</w:t>
-      </w:r>
-      <w:proofErr w:type="gramEnd"/>
-      <w:r>
-        <w:rPr>
-          <w:rFonts w:ascii="Times New Roman" w:hAnsi="Times New Roman"/>
-          <w:kern w:val="2"/>
-          <w:sz w:val="24"/>
-          <w:szCs w:val="24"/>
-          <w:lang w:val="en-GB"/>
-        </w:rPr>
-        <w:t xml:space="preserve"> we did good teamwork and try to explore and help each other to develop this project better.</w:t>
+        <w:t>Overall we did good teamwork and try to explore and help each other to develop this project better.</w:t>
       </w:r>
     </w:p>
     <w:p/>
@@ -622,7 +500,7 @@
     <w:p>
       <w:pPr>
         <w:pStyle w:val="Body"/>
-        <w:spacing w:line="240" w:lineRule="auto"/>
+        <w:spacing w:line="276" w:lineRule="auto"/>
         <w:jc w:val="center"/>
         <w:outlineLvl w:val="0"/>
         <w:rPr>
@@ -661,7 +539,7 @@
     <w:p>
       <w:pPr>
         <w:pStyle w:val="Body"/>
-        <w:spacing w:line="240" w:lineRule="auto"/>
+        <w:spacing w:line="276" w:lineRule="auto"/>
         <w:jc w:val="center"/>
         <w:outlineLvl w:val="0"/>
         <w:rPr>
@@ -676,6 +554,7 @@
     </w:p>
     <w:p>
       <w:pPr>
+        <w:spacing w:line="276" w:lineRule="auto"/>
         <w:rPr>
           <w:lang w:val="en-GB"/>
         </w:rPr>
@@ -689,6 +568,7 @@
     </w:p>
     <w:p>
       <w:pPr>
+        <w:spacing w:line="276" w:lineRule="auto"/>
         <w:rPr>
           <w:lang w:val="en-GB"/>
         </w:rPr>
@@ -703,279 +583,454 @@
         <w:rPr>
           <w:lang w:val="en-GB"/>
         </w:rPr>
-        <w:t>finding,</w:t>
-      </w:r>
-      <w:r>
-        <w:rPr>
-          <w:lang w:val="en-GB"/>
-        </w:rPr>
-        <w:t xml:space="preserve"> and loading required libraries, </w:t>
-      </w:r>
-      <w:r>
-        <w:rPr>
-          <w:lang w:val="en-GB"/>
-        </w:rPr>
-        <w:t>importing,</w:t>
-      </w:r>
-      <w:r>
-        <w:rPr>
-          <w:lang w:val="en-GB"/>
-        </w:rPr>
-        <w:t xml:space="preserve"> and merging datasets</w:t>
-      </w:r>
-      <w:r>
-        <w:rPr>
-          <w:lang w:val="en-GB"/>
-        </w:rPr>
-        <w:t xml:space="preserve">, pre-processing the data (feature selection, removing </w:t>
-      </w:r>
-      <w:proofErr w:type="spellStart"/>
-      <w:r>
-        <w:rPr>
-          <w:lang w:val="en-GB"/>
-        </w:rPr>
-        <w:t>NaN</w:t>
-      </w:r>
-      <w:proofErr w:type="spellEnd"/>
-      <w:r>
-        <w:rPr>
-          <w:lang w:val="en-GB"/>
-        </w:rPr>
-        <w:t xml:space="preserve"> values, removing duplicates, converting negative to absolute </w:t>
-      </w:r>
-      <w:r>
-        <w:rPr>
-          <w:lang w:val="en-GB"/>
-        </w:rPr>
-        <w:t>values,</w:t>
-      </w:r>
-      <w:r>
-        <w:rPr>
-          <w:lang w:val="en-GB"/>
-        </w:rPr>
-        <w:t xml:space="preserve"> and replacing categorical variables with numerical values), building two machine learning models and creating parts of the report and PowerPoint presentation. </w:t>
-      </w:r>
-    </w:p>
-    <w:p>
-      <w:pPr>
-        <w:rPr>
-          <w:lang w:val="en-GB"/>
-        </w:rPr>
-      </w:pPr>
-      <w:r>
-        <w:rPr>
-          <w:lang w:val="en-GB"/>
-        </w:rPr>
-        <w:t xml:space="preserve">Throughout the project, my primary focus was on data preparation and model building to gain insights into loan defaulters and contract status. </w:t>
-      </w:r>
-    </w:p>
-    <w:p>
-      <w:pPr>
-        <w:rPr>
-          <w:lang w:val="en-GB"/>
-        </w:rPr>
-      </w:pPr>
-      <w:r>
-        <w:rPr>
-          <w:lang w:val="en-GB"/>
-        </w:rPr>
-        <w:t xml:space="preserve">This reflective report aims to provide a simple and concise overview of everything I contributed during the assignment. </w:t>
-      </w:r>
-    </w:p>
-    <w:p>
-      <w:pPr>
-        <w:rPr>
-          <w:lang w:val="en-GB"/>
-        </w:rPr>
-      </w:pPr>
-    </w:p>
-    <w:p>
-      <w:pPr>
-        <w:rPr>
-          <w:lang w:val="en-GB"/>
-        </w:rPr>
-      </w:pPr>
-      <w:r>
-        <w:rPr>
-          <w:lang w:val="en-GB"/>
-        </w:rPr>
-        <w:t>My</w:t>
-      </w:r>
-      <w:r>
-        <w:rPr>
-          <w:lang w:val="en-GB"/>
-        </w:rPr>
-        <w:t xml:space="preserve"> first task was finding the right dataset that suited the project's objectives. It required thorough research and evaluation to ensure the data was relevant and would provide meaningful insights. This step emphasized the importance of data quality and its impact on the analysis</w:t>
-      </w:r>
-      <w:r>
-        <w:rPr>
-          <w:lang w:val="en-GB"/>
-        </w:rPr>
-        <w:t>. As dataset consisted out of two separated datasets, I had to merge them into one.</w:t>
-      </w:r>
-    </w:p>
-    <w:p>
-      <w:pPr>
-        <w:rPr>
-          <w:lang w:val="en-GB"/>
-        </w:rPr>
-      </w:pPr>
-    </w:p>
-    <w:p>
-      <w:pPr>
-        <w:rPr>
-          <w:lang w:val="en-GB"/>
-        </w:rPr>
-      </w:pPr>
-      <w:r>
-        <w:rPr>
-          <w:noProof/>
-        </w:rPr>
-        <w:drawing>
-          <wp:inline distT="0" distB="0" distL="0" distR="0" wp14:anchorId="66822E97" wp14:editId="2B424F57">
-            <wp:extent cx="5943600" cy="1298120"/>
-            <wp:effectExtent l="0" t="0" r="0" b="0"/>
-            <wp:docPr id="860709157" name="Picture 1" descr="A screenshot of a computer&#10;&#10;Description automatically generated with medium confidence"/>
-            <wp:cNvGraphicFramePr>
-              <a:graphicFrameLocks xmlns:a="http://schemas.openxmlformats.org/drawingml/2006/main" noChangeAspect="1"/>
-            </wp:cNvGraphicFramePr>
-            <a:graphic xmlns:a="http://schemas.openxmlformats.org/drawingml/2006/main">
-              <a:graphicData uri="http://schemas.openxmlformats.org/drawingml/2006/picture">
-                <pic:pic xmlns:pic="http://schemas.openxmlformats.org/drawingml/2006/picture">
-                  <pic:nvPicPr>
-                    <pic:cNvPr id="860709157" name="Picture 1" descr="A screenshot of a computer&#10;&#10;Description automatically generated with medium confidence"/>
-                    <pic:cNvPicPr/>
-                  </pic:nvPicPr>
-                  <pic:blipFill>
-                    <a:blip r:embed="rId5"/>
-                    <a:stretch>
-                      <a:fillRect/>
-                    </a:stretch>
-                  </pic:blipFill>
-                  <pic:spPr>
-                    <a:xfrm>
-                      <a:off x="0" y="0"/>
-                      <a:ext cx="5943600" cy="1298120"/>
-                    </a:xfrm>
-                    <a:prstGeom prst="rect">
-                      <a:avLst/>
-                    </a:prstGeom>
-                  </pic:spPr>
-                </pic:pic>
-              </a:graphicData>
-            </a:graphic>
-          </wp:inline>
-        </w:drawing>
-      </w:r>
-    </w:p>
-    <w:p>
-      <w:pPr>
-        <w:rPr>
-          <w:lang w:val="en-GB"/>
-        </w:rPr>
-      </w:pPr>
-    </w:p>
-    <w:p>
-      <w:pPr>
-        <w:rPr>
-          <w:lang w:val="en-GB"/>
-        </w:rPr>
-      </w:pPr>
-      <w:r>
-        <w:rPr>
-          <w:lang w:val="en-GB"/>
-        </w:rPr>
-        <w:t xml:space="preserve">Data preparation was a crucial step in the project. </w:t>
-      </w:r>
-      <w:r>
-        <w:rPr>
-          <w:lang w:val="en-GB"/>
-        </w:rPr>
-        <w:t>This involved data exploration</w:t>
-      </w:r>
-      <w:r>
-        <w:rPr>
-          <w:lang w:val="en-GB"/>
-        </w:rPr>
-        <w:t>, deal</w:t>
-      </w:r>
-      <w:r>
-        <w:rPr>
-          <w:lang w:val="en-GB"/>
-        </w:rPr>
-        <w:t>ing</w:t>
-      </w:r>
-      <w:r>
-        <w:rPr>
-          <w:lang w:val="en-GB"/>
-        </w:rPr>
-        <w:t xml:space="preserve"> with missing values, </w:t>
-      </w:r>
-      <w:r>
-        <w:rPr>
-          <w:lang w:val="en-GB"/>
-        </w:rPr>
-        <w:t xml:space="preserve">removing the </w:t>
-      </w:r>
-      <w:r>
-        <w:rPr>
-          <w:lang w:val="en-GB"/>
-        </w:rPr>
-        <w:t xml:space="preserve">duplicates, </w:t>
-      </w:r>
-      <w:r>
-        <w:rPr>
-          <w:lang w:val="en-GB"/>
-        </w:rPr>
-        <w:t xml:space="preserve">converting </w:t>
-      </w:r>
-      <w:r>
-        <w:rPr>
-          <w:lang w:val="en-GB"/>
-        </w:rPr>
-        <w:t>negative values</w:t>
-      </w:r>
-      <w:r>
-        <w:rPr>
-          <w:lang w:val="en-GB"/>
-        </w:rPr>
-        <w:t xml:space="preserve"> to absolute </w:t>
-      </w:r>
-      <w:r>
-        <w:rPr>
-          <w:lang w:val="en-GB"/>
-        </w:rPr>
-        <w:t>ones,</w:t>
-      </w:r>
-      <w:r>
-        <w:rPr>
-          <w:lang w:val="en-GB"/>
-        </w:rPr>
-        <w:t xml:space="preserve"> and convert</w:t>
-      </w:r>
-      <w:r>
-        <w:rPr>
-          <w:lang w:val="en-GB"/>
-        </w:rPr>
-        <w:t>ing</w:t>
-      </w:r>
-      <w:r>
-        <w:rPr>
-          <w:lang w:val="en-GB"/>
-        </w:rPr>
-        <w:t xml:space="preserve"> categorical variables into numerical ones. It taught me the significance of pre</w:t>
-      </w:r>
-      <w:r>
-        <w:rPr>
-          <w:lang w:val="en-GB"/>
-        </w:rPr>
-        <w:t>-</w:t>
-      </w:r>
-      <w:r>
-        <w:rPr>
-          <w:lang w:val="en-GB"/>
-        </w:rPr>
-        <w:t>processing data to ensure its integrity and reliability for modelling.</w:t>
+        <w:t>finding, and loading required libraries, importing, and merging datasets</w:t>
+      </w:r>
+      <w:r>
+        <w:rPr>
+          <w:lang w:val="en-GB"/>
+        </w:rPr>
+        <w:t>, pre-processing the data (feature selection, removing NaN values, removing duplicates, converting negative to absolute values, and replacing categorical variables with numerical values), building two machine learning models and creating parts of the report and PowerPoint presentation</w:t>
+      </w:r>
+      <w:r>
+        <w:rPr>
+          <w:lang w:val="en-GB"/>
+        </w:rPr>
+        <w:t xml:space="preserve"> for the </w:t>
+      </w:r>
+      <w:r>
+        <w:rPr>
+          <w:lang w:val="en-GB"/>
+        </w:rPr>
+        <w:t>CA1</w:t>
+      </w:r>
+      <w:r>
+        <w:rPr>
+          <w:lang w:val="en-GB"/>
+        </w:rPr>
+        <w:t xml:space="preserve">and then simplifying </w:t>
+      </w:r>
+      <w:r>
+        <w:rPr>
+          <w:lang w:val="en-GB"/>
+        </w:rPr>
+        <w:t xml:space="preserve">and improving </w:t>
+      </w:r>
+      <w:r>
+        <w:rPr>
+          <w:lang w:val="en-GB"/>
+        </w:rPr>
+        <w:t>workbook in CA2 by applying newly acquired knowledge</w:t>
+      </w:r>
+      <w:r>
+        <w:rPr>
+          <w:lang w:val="en-GB"/>
+        </w:rPr>
+        <w:t>. Parts I did in CA2 were:</w:t>
+      </w:r>
+    </w:p>
+    <w:p>
+      <w:pPr>
+        <w:spacing w:line="276" w:lineRule="auto"/>
+        <w:rPr>
+          <w:lang w:val="en-GB"/>
+        </w:rPr>
+      </w:pPr>
+    </w:p>
+    <w:p>
+      <w:pPr>
+        <w:pStyle w:val="ListParagraph"/>
+        <w:numPr>
+          <w:ilvl w:val="0"/>
+          <w:numId w:val="4"/>
+        </w:numPr>
+        <w:spacing w:line="276" w:lineRule="auto"/>
+        <w:rPr>
+          <w:rFonts w:ascii="Times New Roman" w:hAnsi="Times New Roman" w:cs="Times New Roman"/>
+          <w:color w:val="auto"/>
+          <w:sz w:val="24"/>
+          <w:szCs w:val="24"/>
+          <w:lang w:val="en-GB"/>
+        </w:rPr>
+      </w:pPr>
+      <w:r>
+        <w:rPr>
+          <w:rFonts w:ascii="Times New Roman" w:hAnsi="Times New Roman" w:cs="Times New Roman"/>
+          <w:color w:val="auto"/>
+          <w:sz w:val="24"/>
+          <w:szCs w:val="24"/>
+          <w:lang w:val="en-GB"/>
+        </w:rPr>
+        <w:t>Making</w:t>
+      </w:r>
+      <w:r>
+        <w:rPr>
+          <w:rFonts w:ascii="Times New Roman" w:hAnsi="Times New Roman" w:cs="Times New Roman"/>
+          <w:color w:val="auto"/>
+          <w:sz w:val="24"/>
+          <w:szCs w:val="24"/>
+          <w:lang w:val="en-GB"/>
+        </w:rPr>
+        <w:t xml:space="preserve"> the workbook less heavy on code</w:t>
+      </w:r>
+      <w:r>
+        <w:rPr>
+          <w:rFonts w:ascii="Times New Roman" w:hAnsi="Times New Roman" w:cs="Times New Roman"/>
+          <w:color w:val="auto"/>
+          <w:sz w:val="24"/>
+          <w:szCs w:val="24"/>
+          <w:lang w:val="en-GB"/>
+        </w:rPr>
+        <w:t xml:space="preserve"> – I tried to get </w:t>
+      </w:r>
+      <w:r>
+        <w:rPr>
+          <w:rFonts w:ascii="Times New Roman" w:hAnsi="Times New Roman" w:cs="Times New Roman"/>
+          <w:color w:val="auto"/>
+          <w:sz w:val="24"/>
+          <w:szCs w:val="24"/>
+          <w:lang w:val="en-GB"/>
+        </w:rPr>
+        <w:t>clean, well explained workbook.</w:t>
+      </w:r>
+      <w:r>
+        <w:rPr>
+          <w:rFonts w:ascii="Times New Roman" w:hAnsi="Times New Roman" w:cs="Times New Roman"/>
+          <w:color w:val="auto"/>
+          <w:sz w:val="24"/>
+          <w:szCs w:val="24"/>
+          <w:lang w:val="en-GB"/>
+        </w:rPr>
+        <w:br/>
+        <w:t xml:space="preserve">By doing that, I removed some parts from CA1, mostly those that refer to explaining datasets 1 and 2, as that wasn’t </w:t>
+      </w:r>
+      <w:r>
+        <w:rPr>
+          <w:rFonts w:ascii="Times New Roman" w:hAnsi="Times New Roman" w:cs="Times New Roman"/>
+          <w:color w:val="auto"/>
+          <w:sz w:val="24"/>
+          <w:szCs w:val="24"/>
+          <w:lang w:val="en-GB"/>
+        </w:rPr>
+        <w:t xml:space="preserve">that </w:t>
+      </w:r>
+      <w:r>
+        <w:rPr>
+          <w:rFonts w:ascii="Times New Roman" w:hAnsi="Times New Roman" w:cs="Times New Roman"/>
+          <w:color w:val="auto"/>
+          <w:sz w:val="24"/>
+          <w:szCs w:val="24"/>
+          <w:lang w:val="en-GB"/>
+        </w:rPr>
+        <w:t xml:space="preserve">important, since I shifted focus on merged dataset and all the codes later on were referring to merged dataset only. </w:t>
+      </w:r>
+    </w:p>
+    <w:p>
+      <w:pPr>
+        <w:pStyle w:val="ListParagraph"/>
+        <w:numPr>
+          <w:ilvl w:val="0"/>
+          <w:numId w:val="4"/>
+        </w:numPr>
+        <w:spacing w:line="276" w:lineRule="auto"/>
+        <w:rPr>
+          <w:rFonts w:ascii="Times New Roman" w:hAnsi="Times New Roman" w:cs="Times New Roman"/>
+          <w:color w:val="auto"/>
+          <w:sz w:val="24"/>
+          <w:szCs w:val="24"/>
+          <w:lang w:val="en-GB"/>
+        </w:rPr>
+      </w:pPr>
+      <w:r>
+        <w:rPr>
+          <w:rFonts w:ascii="Times New Roman" w:hAnsi="Times New Roman" w:cs="Times New Roman"/>
+          <w:color w:val="auto"/>
+          <w:sz w:val="24"/>
+          <w:szCs w:val="24"/>
+          <w:lang w:val="en-GB"/>
+        </w:rPr>
+        <w:t xml:space="preserve">Improving visualisations – visualisations we had in CA1 were basic ones, few of them were unreadable as well due to size of dataset and number of columns. In this CA2, all the plots are helping to understand dataset better and bringing more insights. I used new learned skills </w:t>
+      </w:r>
+      <w:r>
+        <w:rPr>
+          <w:rFonts w:ascii="Times New Roman" w:hAnsi="Times New Roman" w:cs="Times New Roman"/>
+          <w:color w:val="auto"/>
+          <w:sz w:val="24"/>
+          <w:szCs w:val="24"/>
+          <w:lang w:val="en-GB"/>
+        </w:rPr>
+        <w:t>such as density plot or interactive plot</w:t>
+      </w:r>
+    </w:p>
+    <w:p>
+      <w:pPr>
+        <w:pStyle w:val="ListParagraph"/>
+        <w:numPr>
+          <w:ilvl w:val="0"/>
+          <w:numId w:val="4"/>
+        </w:numPr>
+        <w:spacing w:line="276" w:lineRule="auto"/>
+        <w:rPr>
+          <w:rFonts w:ascii="Times New Roman" w:hAnsi="Times New Roman" w:cs="Times New Roman"/>
+          <w:color w:val="auto"/>
+          <w:sz w:val="24"/>
+          <w:szCs w:val="24"/>
+          <w:lang w:val="en-GB"/>
+        </w:rPr>
+      </w:pPr>
+      <w:r>
+        <w:rPr>
+          <w:rFonts w:ascii="Times New Roman" w:hAnsi="Times New Roman" w:cs="Times New Roman"/>
+          <w:color w:val="auto"/>
+          <w:sz w:val="24"/>
+          <w:szCs w:val="24"/>
+          <w:lang w:val="en-GB"/>
+        </w:rPr>
+        <w:t>Data preparing – data preparation was also improved in CA2, which eventually led to quite improved scores for machine learning models. I did Standard Scaling and PCA. When executing PCA, I used cumulative variance ratio to determine the number of components to retain in my PCA</w:t>
+      </w:r>
+      <w:r>
+        <w:rPr>
+          <w:rFonts w:ascii="Times New Roman" w:hAnsi="Times New Roman" w:cs="Times New Roman"/>
+          <w:color w:val="auto"/>
+          <w:sz w:val="24"/>
+          <w:szCs w:val="24"/>
+          <w:lang w:val="en-GB"/>
+        </w:rPr>
+        <w:t xml:space="preserve"> to get at least 95% of variability in our data. In CA1 we were using 20 components, but in CA2, by applying cumulative variance ratio, we were using only 4 components. </w:t>
+      </w:r>
+    </w:p>
+    <w:p>
+      <w:pPr>
+        <w:pStyle w:val="ListParagraph"/>
+        <w:numPr>
+          <w:ilvl w:val="0"/>
+          <w:numId w:val="4"/>
+        </w:numPr>
+        <w:spacing w:line="276" w:lineRule="auto"/>
+        <w:rPr>
+          <w:rFonts w:ascii="Times New Roman" w:hAnsi="Times New Roman" w:cs="Times New Roman"/>
+          <w:color w:val="auto"/>
+          <w:sz w:val="24"/>
+          <w:szCs w:val="24"/>
+          <w:lang w:val="en-GB"/>
+        </w:rPr>
+      </w:pPr>
+      <w:r>
+        <w:rPr>
+          <w:rFonts w:ascii="Times New Roman" w:hAnsi="Times New Roman" w:cs="Times New Roman"/>
+          <w:color w:val="auto"/>
+          <w:sz w:val="24"/>
+          <w:szCs w:val="24"/>
+          <w:lang w:val="en-GB"/>
+        </w:rPr>
+        <w:t>Improving Machine Leaning Models:</w:t>
+      </w:r>
+    </w:p>
+    <w:p>
+      <w:pPr>
+        <w:pStyle w:val="ListParagraph"/>
+        <w:numPr>
+          <w:ilvl w:val="1"/>
+          <w:numId w:val="4"/>
+        </w:numPr>
+        <w:spacing w:line="276" w:lineRule="auto"/>
+        <w:rPr>
+          <w:lang w:val="en-GB"/>
+        </w:rPr>
+      </w:pPr>
+      <w:r>
+        <w:rPr>
+          <w:lang w:val="en-GB"/>
+        </w:rPr>
+        <w:t xml:space="preserve">Decision Tree Model: While improving this model, I used </w:t>
+      </w:r>
+      <w:r>
+        <w:rPr>
+          <w:lang w:val="en-GB"/>
+        </w:rPr>
+        <w:t xml:space="preserve">RFE method to rank the importance of features in my dataset and, at the end, I was using only features that are within top 3 in the importance.  Also, I used Gini to split the data in a way that minimizes impurity at each node. Other change compared to CA1 is that I applied 80/20 split, on top of 70/30 one that we used in CA1. </w:t>
+      </w:r>
+      <w:r>
+        <w:rPr>
+          <w:lang w:val="en-GB"/>
+        </w:rPr>
+        <w:br/>
+        <w:t>By doing all of these, scores improved just a bit:</w:t>
+      </w:r>
+      <w:r>
+        <w:rPr>
+          <w:lang w:val="en-GB"/>
+        </w:rPr>
+        <w:br/>
+      </w:r>
+    </w:p>
+    <w:p>
+      <w:pPr>
+        <w:pStyle w:val="ListParagraph"/>
+        <w:numPr>
+          <w:ilvl w:val="2"/>
+          <w:numId w:val="4"/>
+        </w:numPr>
+        <w:spacing w:line="276" w:lineRule="auto"/>
+        <w:rPr>
+          <w:lang w:val="en-GB"/>
+        </w:rPr>
+      </w:pPr>
+      <w:r>
+        <w:rPr>
+          <w:lang w:val="en-GB"/>
+        </w:rPr>
+        <w:t xml:space="preserve">CA1 – </w:t>
+      </w:r>
+      <w:r>
+        <w:rPr>
+          <w:lang w:val="en-GB"/>
+        </w:rPr>
+        <w:t>87</w:t>
+      </w:r>
+      <w:r>
+        <w:rPr>
+          <w:lang w:val="en-GB"/>
+        </w:rPr>
+        <w:t>.</w:t>
+      </w:r>
+      <w:r>
+        <w:rPr>
+          <w:lang w:val="en-GB"/>
+        </w:rPr>
+        <w:t>60</w:t>
+      </w:r>
+      <w:r>
+        <w:rPr>
+          <w:lang w:val="en-GB"/>
+        </w:rPr>
+        <w:t>%</w:t>
+      </w:r>
+      <w:r>
+        <w:rPr>
+          <w:lang w:val="en-GB"/>
+        </w:rPr>
+        <w:br/>
+      </w:r>
+      <w:r>
+        <w:rPr>
+          <w:lang w:val="en-GB"/>
+        </w:rPr>
+        <w:t>CA</w:t>
+      </w:r>
+      <w:r>
+        <w:rPr>
+          <w:lang w:val="en-GB"/>
+        </w:rPr>
+        <w:t>2 – 87.69%</w:t>
+      </w:r>
+    </w:p>
+    <w:p>
+      <w:pPr>
+        <w:pStyle w:val="ListParagraph"/>
+        <w:numPr>
+          <w:ilvl w:val="1"/>
+          <w:numId w:val="4"/>
+        </w:numPr>
+        <w:spacing w:line="276" w:lineRule="auto"/>
+        <w:rPr>
+          <w:lang w:val="en-GB"/>
+        </w:rPr>
+      </w:pPr>
+      <w:r>
+        <w:rPr>
+          <w:lang w:val="en-GB"/>
+        </w:rPr>
+        <w:lastRenderedPageBreak/>
+        <w:t xml:space="preserve">Logistic Regression: </w:t>
+      </w:r>
+      <w:r>
+        <w:rPr>
+          <w:lang w:val="en-GB"/>
+        </w:rPr>
+        <w:t xml:space="preserve">As mentioned above, what I did first to improve preparation of the dataset by performing Standard Scaling and PCA. What I also did was to use pipeline, for multiple reasons – helps in organising </w:t>
+      </w:r>
+      <w:r>
+        <w:rPr>
+          <w:lang w:val="en-GB"/>
+        </w:rPr>
+        <w:t xml:space="preserve">and streamlining ML workflow but it’s also useful when working in collaborative setting, like we were doing it now, as whole ML process can be reproduced consistently. </w:t>
+      </w:r>
+      <w:r>
+        <w:rPr>
+          <w:lang w:val="en-GB"/>
+        </w:rPr>
+        <w:br/>
+        <w:t>Scores of this model improved significantly:</w:t>
+      </w:r>
+    </w:p>
+    <w:p>
+      <w:pPr>
+        <w:pStyle w:val="ListParagraph"/>
+        <w:numPr>
+          <w:ilvl w:val="2"/>
+          <w:numId w:val="4"/>
+        </w:numPr>
+        <w:spacing w:line="276" w:lineRule="auto"/>
+        <w:rPr>
+          <w:lang w:val="en-GB"/>
+        </w:rPr>
+      </w:pPr>
+      <w:r>
+        <w:rPr>
+          <w:lang w:val="en-GB"/>
+        </w:rPr>
+        <w:t>CA1 – 60.78% even after using GridSearchCV</w:t>
+      </w:r>
+      <w:r>
+        <w:rPr>
+          <w:lang w:val="en-GB"/>
+        </w:rPr>
+        <w:br/>
+        <w:t>CA2 – 92.06%</w:t>
+      </w:r>
+    </w:p>
+    <w:p>
+      <w:pPr>
+        <w:pStyle w:val="ListParagraph"/>
+        <w:numPr>
+          <w:ilvl w:val="1"/>
+          <w:numId w:val="4"/>
+        </w:numPr>
+        <w:spacing w:line="276" w:lineRule="auto"/>
+        <w:rPr>
+          <w:lang w:val="en-GB"/>
+        </w:rPr>
+      </w:pPr>
+      <w:r>
+        <w:rPr>
+          <w:lang w:val="en-GB"/>
+        </w:rPr>
+        <w:t>Random Forest: This model reached the best accuracy among models I was working on. With above mentioned pre-steps, this was the change:</w:t>
+      </w:r>
+    </w:p>
+    <w:p>
+      <w:pPr>
+        <w:pStyle w:val="ListParagraph"/>
+        <w:numPr>
+          <w:ilvl w:val="2"/>
+          <w:numId w:val="4"/>
+        </w:numPr>
+        <w:spacing w:line="276" w:lineRule="auto"/>
+        <w:rPr>
+          <w:lang w:val="en-GB"/>
+        </w:rPr>
+      </w:pPr>
+      <w:r>
+        <w:rPr>
+          <w:lang w:val="en-GB"/>
+        </w:rPr>
+        <w:t xml:space="preserve">CA1 </w:t>
+      </w:r>
+      <w:r>
+        <w:rPr>
+          <w:lang w:val="en-GB"/>
+        </w:rPr>
+        <w:t>–</w:t>
       </w:r>
       <w:r>
         <w:rPr>
@@ -987,665 +1042,74 @@
         <w:rPr>
           <w:lang w:val="en-GB"/>
         </w:rPr>
-        <w:t xml:space="preserve">I learned the importance of addressing missing values through strategies such as imputation or elimination, depending on the circumstances. </w:t>
-      </w:r>
-      <w:r>
-        <w:rPr>
-          <w:lang w:val="en-GB"/>
-        </w:rPr>
-        <w:t xml:space="preserve">I also used different plotting to spot easier features with missing values. </w:t>
-      </w:r>
-    </w:p>
-    <w:p>
-      <w:pPr>
-        <w:rPr>
-          <w:lang w:val="en-GB"/>
-        </w:rPr>
-      </w:pPr>
-      <w:r>
-        <w:rPr>
-          <w:noProof/>
-        </w:rPr>
-        <w:lastRenderedPageBreak/>
-        <w:drawing>
-          <wp:inline distT="0" distB="0" distL="0" distR="0" wp14:anchorId="29EA9971" wp14:editId="46C21714">
-            <wp:extent cx="5942965" cy="3479800"/>
-            <wp:effectExtent l="0" t="0" r="635" b="6350"/>
-            <wp:docPr id="482254664" name="Picture 1" descr="A screenshot of a computer&#10;&#10;Description automatically generated with medium confidence"/>
-            <wp:cNvGraphicFramePr>
-              <a:graphicFrameLocks xmlns:a="http://schemas.openxmlformats.org/drawingml/2006/main" noChangeAspect="1"/>
-            </wp:cNvGraphicFramePr>
-            <a:graphic xmlns:a="http://schemas.openxmlformats.org/drawingml/2006/main">
-              <a:graphicData uri="http://schemas.openxmlformats.org/drawingml/2006/picture">
-                <pic:pic xmlns:pic="http://schemas.openxmlformats.org/drawingml/2006/picture">
-                  <pic:nvPicPr>
-                    <pic:cNvPr id="482254664" name="Picture 1" descr="A screenshot of a computer&#10;&#10;Description automatically generated with medium confidence"/>
-                    <pic:cNvPicPr/>
-                  </pic:nvPicPr>
-                  <pic:blipFill>
-                    <a:blip r:embed="rId6"/>
-                    <a:stretch>
-                      <a:fillRect/>
-                    </a:stretch>
-                  </pic:blipFill>
-                  <pic:spPr>
-                    <a:xfrm>
-                      <a:off x="0" y="0"/>
-                      <a:ext cx="5948757" cy="3483191"/>
-                    </a:xfrm>
-                    <a:prstGeom prst="rect">
-                      <a:avLst/>
-                    </a:prstGeom>
-                  </pic:spPr>
-                </pic:pic>
-              </a:graphicData>
-            </a:graphic>
-          </wp:inline>
-        </w:drawing>
-      </w:r>
-      <w:r>
-        <w:rPr>
-          <w:noProof/>
+        <w:t>76%</w:t>
+      </w:r>
+      <w:r>
+        <w:rPr>
+          <w:lang w:val="en-GB"/>
         </w:rPr>
         <w:br/>
-      </w:r>
-      <w:r>
-        <w:rPr>
-          <w:noProof/>
-        </w:rPr>
-        <w:drawing>
-          <wp:inline distT="0" distB="0" distL="0" distR="0" wp14:anchorId="24256203" wp14:editId="492DC3F0">
-            <wp:extent cx="5943600" cy="1850052"/>
-            <wp:effectExtent l="0" t="0" r="0" b="0"/>
-            <wp:docPr id="1405448564" name="Picture 1" descr="A screenshot of a computer&#10;&#10;Description automatically generated with low confidence"/>
-            <wp:cNvGraphicFramePr>
-              <a:graphicFrameLocks xmlns:a="http://schemas.openxmlformats.org/drawingml/2006/main" noChangeAspect="1"/>
-            </wp:cNvGraphicFramePr>
-            <a:graphic xmlns:a="http://schemas.openxmlformats.org/drawingml/2006/main">
-              <a:graphicData uri="http://schemas.openxmlformats.org/drawingml/2006/picture">
-                <pic:pic xmlns:pic="http://schemas.openxmlformats.org/drawingml/2006/picture">
-                  <pic:nvPicPr>
-                    <pic:cNvPr id="1405448564" name="Picture 1" descr="A screenshot of a computer&#10;&#10;Description automatically generated with low confidence"/>
-                    <pic:cNvPicPr/>
-                  </pic:nvPicPr>
-                  <pic:blipFill>
-                    <a:blip r:embed="rId7"/>
-                    <a:stretch>
-                      <a:fillRect/>
-                    </a:stretch>
-                  </pic:blipFill>
-                  <pic:spPr>
-                    <a:xfrm>
-                      <a:off x="0" y="0"/>
-                      <a:ext cx="5943600" cy="1850052"/>
-                    </a:xfrm>
-                    <a:prstGeom prst="rect">
-                      <a:avLst/>
-                    </a:prstGeom>
-                  </pic:spPr>
-                </pic:pic>
-              </a:graphicData>
-            </a:graphic>
-          </wp:inline>
-        </w:drawing>
-      </w:r>
-    </w:p>
-    <w:p>
-      <w:pPr>
-        <w:rPr>
-          <w:lang w:val="en-GB"/>
-        </w:rPr>
-      </w:pPr>
-    </w:p>
-    <w:p>
-      <w:pPr>
-        <w:rPr>
-          <w:lang w:val="en-GB"/>
-        </w:rPr>
-      </w:pPr>
-      <w:r>
-        <w:rPr>
-          <w:lang w:val="en-GB"/>
-        </w:rPr>
-        <w:t>Additionally, removing duplicates ensured that each observation in the dataset was unique, eliminating any potential biases or inaccuracies.</w:t>
-      </w:r>
-    </w:p>
-    <w:p>
-      <w:pPr>
-        <w:rPr>
-          <w:lang w:val="en-GB"/>
-        </w:rPr>
-      </w:pPr>
-    </w:p>
-    <w:p>
-      <w:pPr>
-        <w:rPr>
-          <w:lang w:val="en-GB"/>
-        </w:rPr>
-      </w:pPr>
-      <w:r>
-        <w:rPr>
-          <w:noProof/>
-        </w:rPr>
-        <w:drawing>
-          <wp:inline distT="0" distB="0" distL="0" distR="0" wp14:anchorId="7BC2A686" wp14:editId="757B68CC">
-            <wp:extent cx="5324475" cy="1162050"/>
-            <wp:effectExtent l="0" t="0" r="9525" b="0"/>
-            <wp:docPr id="1446170198" name="Picture 1" descr="A screenshot of a computer code&#10;&#10;Description automatically generated with low confidence"/>
-            <wp:cNvGraphicFramePr>
-              <a:graphicFrameLocks xmlns:a="http://schemas.openxmlformats.org/drawingml/2006/main" noChangeAspect="1"/>
-            </wp:cNvGraphicFramePr>
-            <a:graphic xmlns:a="http://schemas.openxmlformats.org/drawingml/2006/main">
-              <a:graphicData uri="http://schemas.openxmlformats.org/drawingml/2006/picture">
-                <pic:pic xmlns:pic="http://schemas.openxmlformats.org/drawingml/2006/picture">
-                  <pic:nvPicPr>
-                    <pic:cNvPr id="1446170198" name="Picture 1" descr="A screenshot of a computer code&#10;&#10;Description automatically generated with low confidence"/>
-                    <pic:cNvPicPr/>
-                  </pic:nvPicPr>
-                  <pic:blipFill>
-                    <a:blip r:embed="rId8"/>
-                    <a:stretch>
-                      <a:fillRect/>
-                    </a:stretch>
-                  </pic:blipFill>
-                  <pic:spPr>
-                    <a:xfrm>
-                      <a:off x="0" y="0"/>
-                      <a:ext cx="5324475" cy="1162050"/>
-                    </a:xfrm>
-                    <a:prstGeom prst="rect">
-                      <a:avLst/>
-                    </a:prstGeom>
-                  </pic:spPr>
-                </pic:pic>
-              </a:graphicData>
-            </a:graphic>
-          </wp:inline>
-        </w:drawing>
-      </w:r>
-    </w:p>
-    <w:p>
-      <w:pPr>
-        <w:rPr>
-          <w:lang w:val="en-GB"/>
-        </w:rPr>
-      </w:pPr>
-    </w:p>
-    <w:p>
-      <w:pPr>
-        <w:rPr>
-          <w:lang w:val="en-GB"/>
-        </w:rPr>
-      </w:pPr>
-      <w:r>
-        <w:rPr>
-          <w:lang w:val="en-GB"/>
-        </w:rPr>
-        <w:t>As part of the data preparation process, I also e</w:t>
-      </w:r>
-      <w:r>
-        <w:rPr>
-          <w:lang w:val="en-GB"/>
-        </w:rPr>
-        <w:t>xecuted</w:t>
-      </w:r>
-      <w:r>
-        <w:rPr>
-          <w:lang w:val="en-GB"/>
-        </w:rPr>
-        <w:t xml:space="preserve"> techniques to handle negative values effectively. Converting negative values to absolute values helped maintain consistency and facilitated meaningful analysis. These steps were essential in ensuring the dataset was clean, reliable, and ready for further analysis.</w:t>
-      </w:r>
-    </w:p>
-    <w:p>
-      <w:pPr>
-        <w:rPr>
-          <w:lang w:val="en-GB"/>
-        </w:rPr>
-      </w:pPr>
-      <w:r>
-        <w:rPr>
-          <w:noProof/>
-        </w:rPr>
-        <w:lastRenderedPageBreak/>
-        <w:drawing>
-          <wp:inline distT="0" distB="0" distL="0" distR="0" wp14:anchorId="1A705FB6" wp14:editId="6414777F">
-            <wp:extent cx="5943600" cy="1975239"/>
-            <wp:effectExtent l="0" t="0" r="0" b="6350"/>
-            <wp:docPr id="287017954" name="Picture 1" descr="A screenshot of a computer&#10;&#10;Description automatically generated with low confidence"/>
-            <wp:cNvGraphicFramePr>
-              <a:graphicFrameLocks xmlns:a="http://schemas.openxmlformats.org/drawingml/2006/main" noChangeAspect="1"/>
-            </wp:cNvGraphicFramePr>
-            <a:graphic xmlns:a="http://schemas.openxmlformats.org/drawingml/2006/main">
-              <a:graphicData uri="http://schemas.openxmlformats.org/drawingml/2006/picture">
-                <pic:pic xmlns:pic="http://schemas.openxmlformats.org/drawingml/2006/picture">
-                  <pic:nvPicPr>
-                    <pic:cNvPr id="287017954" name="Picture 1" descr="A screenshot of a computer&#10;&#10;Description automatically generated with low confidence"/>
-                    <pic:cNvPicPr/>
-                  </pic:nvPicPr>
-                  <pic:blipFill>
-                    <a:blip r:embed="rId9"/>
-                    <a:stretch>
-                      <a:fillRect/>
-                    </a:stretch>
-                  </pic:blipFill>
-                  <pic:spPr>
-                    <a:xfrm>
-                      <a:off x="0" y="0"/>
-                      <a:ext cx="5943600" cy="1975239"/>
-                    </a:xfrm>
-                    <a:prstGeom prst="rect">
-                      <a:avLst/>
-                    </a:prstGeom>
-                  </pic:spPr>
-                </pic:pic>
-              </a:graphicData>
-            </a:graphic>
-          </wp:inline>
-        </w:drawing>
-      </w:r>
-    </w:p>
-    <w:p>
-      <w:pPr>
-        <w:rPr>
-          <w:lang w:val="en-GB"/>
-        </w:rPr>
-      </w:pPr>
-    </w:p>
-    <w:p>
-      <w:pPr>
-        <w:rPr>
-          <w:lang w:val="en-GB"/>
-        </w:rPr>
-      </w:pPr>
-      <w:r>
-        <w:rPr>
-          <w:lang w:val="en-GB"/>
-        </w:rPr>
-        <w:t xml:space="preserve">At the end, as a last part of the pre-processing the data, I replaced all the categorical variables with numerical values, </w:t>
-      </w:r>
-      <w:r>
-        <w:rPr>
-          <w:lang w:val="en-GB"/>
-        </w:rPr>
-        <w:t>to</w:t>
-      </w:r>
-      <w:r>
-        <w:rPr>
-          <w:lang w:val="en-GB"/>
-        </w:rPr>
-        <w:t xml:space="preserve"> have dataset ready for the machine learning. </w:t>
-      </w:r>
-    </w:p>
-    <w:p>
-      <w:pPr>
-        <w:rPr>
-          <w:lang w:val="en-GB"/>
-        </w:rPr>
-      </w:pPr>
-    </w:p>
-    <w:p>
-      <w:pPr>
-        <w:rPr>
-          <w:lang w:val="en-GB"/>
-        </w:rPr>
-      </w:pPr>
-      <w:r>
-        <w:rPr>
-          <w:noProof/>
-        </w:rPr>
-        <w:drawing>
-          <wp:inline distT="0" distB="0" distL="0" distR="0" wp14:anchorId="00392DB0" wp14:editId="2C9A77A7">
-            <wp:extent cx="5943600" cy="2480920"/>
-            <wp:effectExtent l="0" t="0" r="0" b="0"/>
-            <wp:docPr id="1990816549" name="Picture 1" descr="A screenshot of a computer&#10;&#10;Description automatically generated with low confidence"/>
-            <wp:cNvGraphicFramePr>
-              <a:graphicFrameLocks xmlns:a="http://schemas.openxmlformats.org/drawingml/2006/main" noChangeAspect="1"/>
-            </wp:cNvGraphicFramePr>
-            <a:graphic xmlns:a="http://schemas.openxmlformats.org/drawingml/2006/main">
-              <a:graphicData uri="http://schemas.openxmlformats.org/drawingml/2006/picture">
-                <pic:pic xmlns:pic="http://schemas.openxmlformats.org/drawingml/2006/picture">
-                  <pic:nvPicPr>
-                    <pic:cNvPr id="1990816549" name="Picture 1" descr="A screenshot of a computer&#10;&#10;Description automatically generated with low confidence"/>
-                    <pic:cNvPicPr/>
-                  </pic:nvPicPr>
-                  <pic:blipFill>
-                    <a:blip r:embed="rId10"/>
-                    <a:stretch>
-                      <a:fillRect/>
-                    </a:stretch>
-                  </pic:blipFill>
-                  <pic:spPr>
-                    <a:xfrm>
-                      <a:off x="0" y="0"/>
-                      <a:ext cx="5943600" cy="2480920"/>
-                    </a:xfrm>
-                    <a:prstGeom prst="rect">
-                      <a:avLst/>
-                    </a:prstGeom>
-                  </pic:spPr>
-                </pic:pic>
-              </a:graphicData>
-            </a:graphic>
-          </wp:inline>
-        </w:drawing>
-      </w:r>
-    </w:p>
-    <w:p>
-      <w:pPr>
-        <w:rPr>
-          <w:lang w:val="en-GB"/>
-        </w:rPr>
-      </w:pPr>
-    </w:p>
-    <w:p>
-      <w:pPr>
-        <w:rPr>
-          <w:lang w:val="en-GB"/>
-        </w:rPr>
-      </w:pPr>
-      <w:r>
-        <w:rPr>
-          <w:lang w:val="en-GB"/>
-        </w:rPr>
-        <w:t xml:space="preserve">With the pre-processed data, I began building predictive models to identify loan defaulters and predict contract status. </w:t>
-      </w:r>
-    </w:p>
-    <w:p>
-      <w:pPr>
-        <w:rPr>
-          <w:lang w:val="en-GB"/>
-        </w:rPr>
-      </w:pPr>
-    </w:p>
-    <w:p>
-      <w:pPr>
-        <w:rPr>
-          <w:lang w:val="en-GB"/>
-        </w:rPr>
-      </w:pPr>
-      <w:r>
-        <w:rPr>
-          <w:lang w:val="en-GB"/>
-        </w:rPr>
-        <w:t>From my side, I did two models -</w:t>
-      </w:r>
-      <w:r>
-        <w:rPr>
-          <w:lang w:val="en-GB"/>
-        </w:rPr>
-        <w:t xml:space="preserve"> namely the Decision Tree and KNN Classification models. </w:t>
-      </w:r>
-    </w:p>
-    <w:p>
-      <w:pPr>
-        <w:rPr>
-          <w:lang w:val="en-GB"/>
-        </w:rPr>
-      </w:pPr>
-    </w:p>
-    <w:p>
-      <w:r>
-        <w:rPr>
-          <w:lang w:val="en-GB"/>
-        </w:rPr>
-        <w:t>I</w:t>
-      </w:r>
-      <w:r>
-        <w:t xml:space="preserve"> used </w:t>
-      </w:r>
-      <w:r>
-        <w:rPr>
-          <w:lang w:val="en-GB"/>
-        </w:rPr>
-        <w:t>Decision Tree</w:t>
-      </w:r>
-      <w:r>
-        <w:t xml:space="preserve"> model on </w:t>
-      </w:r>
-      <w:r>
-        <w:t>dataset,</w:t>
-      </w:r>
-      <w:r>
-        <w:t xml:space="preserve"> which was cleaned and pre-processed, however, we didn’t performed Scaling and PCA on it prior to building the model. Target variable for this model was column </w:t>
-      </w:r>
-      <w:r>
-        <w:t>'NAME_CONTRACT_STATUS'</w:t>
-      </w:r>
-      <w:r>
-        <w:t xml:space="preserve">. </w:t>
-      </w:r>
-    </w:p>
-    <w:p>
-      <w:r>
-        <w:t xml:space="preserve">Also, I used </w:t>
-      </w:r>
-      <w:r>
-        <w:t xml:space="preserve">‘importance’ array to rank all the </w:t>
-      </w:r>
-      <w:r>
-        <w:t>features</w:t>
-      </w:r>
-      <w:r>
-        <w:t xml:space="preserve"> based on their importance according to the RFE algorithm. By doing so, </w:t>
-      </w:r>
-      <w:r>
-        <w:t>I was</w:t>
-      </w:r>
-      <w:r>
-        <w:t xml:space="preserve"> able to identify the most important features for further analysis</w:t>
-      </w:r>
-      <w:r>
-        <w:t xml:space="preserve"> and the accuracy of the model was almost 88%.</w:t>
-      </w:r>
-    </w:p>
-    <w:p>
-      <w:r>
-        <w:rPr>
-          <w:noProof/>
-        </w:rPr>
-        <w:drawing>
-          <wp:inline distT="0" distB="0" distL="0" distR="0" wp14:anchorId="3CED1CC8" wp14:editId="6F760815">
-            <wp:extent cx="4991100" cy="942975"/>
-            <wp:effectExtent l="0" t="0" r="0" b="9525"/>
-            <wp:docPr id="662105897" name="Picture 1" descr="A picture containing text, screenshot, font, line&#10;&#10;Description automatically generated"/>
-            <wp:cNvGraphicFramePr>
-              <a:graphicFrameLocks xmlns:a="http://schemas.openxmlformats.org/drawingml/2006/main" noChangeAspect="1"/>
-            </wp:cNvGraphicFramePr>
-            <a:graphic xmlns:a="http://schemas.openxmlformats.org/drawingml/2006/main">
-              <a:graphicData uri="http://schemas.openxmlformats.org/drawingml/2006/picture">
-                <pic:pic xmlns:pic="http://schemas.openxmlformats.org/drawingml/2006/picture">
-                  <pic:nvPicPr>
-                    <pic:cNvPr id="662105897" name="Picture 1" descr="A picture containing text, screenshot, font, line&#10;&#10;Description automatically generated"/>
-                    <pic:cNvPicPr/>
-                  </pic:nvPicPr>
-                  <pic:blipFill>
-                    <a:blip r:embed="rId11"/>
-                    <a:stretch>
-                      <a:fillRect/>
-                    </a:stretch>
-                  </pic:blipFill>
-                  <pic:spPr>
-                    <a:xfrm>
-                      <a:off x="0" y="0"/>
-                      <a:ext cx="4991100" cy="942975"/>
-                    </a:xfrm>
-                    <a:prstGeom prst="rect">
-                      <a:avLst/>
-                    </a:prstGeom>
-                  </pic:spPr>
-                </pic:pic>
-              </a:graphicData>
-            </a:graphic>
-          </wp:inline>
-        </w:drawing>
-      </w:r>
-    </w:p>
-    <w:p>
-      <w:pPr>
-        <w:rPr>
-          <w:lang w:val="en-GB"/>
-        </w:rPr>
-      </w:pPr>
-      <w:r>
-        <w:rPr>
-          <w:lang w:val="en-GB"/>
-        </w:rPr>
-        <w:lastRenderedPageBreak/>
-        <w:t>Second model I did was KNN Classification, which was the best performing model at the end.</w:t>
-      </w:r>
-      <w:r>
-        <w:rPr>
-          <w:lang w:val="en-GB"/>
-        </w:rPr>
-        <w:br/>
-      </w:r>
-      <w:r>
-        <w:rPr>
-          <w:noProof/>
-        </w:rPr>
-        <w:drawing>
-          <wp:inline distT="0" distB="0" distL="0" distR="0" wp14:anchorId="1E210F42" wp14:editId="755313BE">
-            <wp:extent cx="5305425" cy="3552825"/>
-            <wp:effectExtent l="0" t="0" r="9525" b="9525"/>
-            <wp:docPr id="1339975512" name="Picture 1" descr="A picture containing screenshot, text, diagram, rectangle&#10;&#10;Description automatically generated"/>
-            <wp:cNvGraphicFramePr>
-              <a:graphicFrameLocks xmlns:a="http://schemas.openxmlformats.org/drawingml/2006/main" noChangeAspect="1"/>
-            </wp:cNvGraphicFramePr>
-            <a:graphic xmlns:a="http://schemas.openxmlformats.org/drawingml/2006/main">
-              <a:graphicData uri="http://schemas.openxmlformats.org/drawingml/2006/picture">
-                <pic:pic xmlns:pic="http://schemas.openxmlformats.org/drawingml/2006/picture">
-                  <pic:nvPicPr>
-                    <pic:cNvPr id="1339975512" name="Picture 1" descr="A picture containing screenshot, text, diagram, rectangle&#10;&#10;Description automatically generated"/>
-                    <pic:cNvPicPr/>
-                  </pic:nvPicPr>
-                  <pic:blipFill>
-                    <a:blip r:embed="rId12"/>
-                    <a:stretch>
-                      <a:fillRect/>
-                    </a:stretch>
-                  </pic:blipFill>
-                  <pic:spPr>
-                    <a:xfrm>
-                      <a:off x="0" y="0"/>
-                      <a:ext cx="5305425" cy="3552825"/>
-                    </a:xfrm>
-                    <a:prstGeom prst="rect">
-                      <a:avLst/>
-                    </a:prstGeom>
-                  </pic:spPr>
-                </pic:pic>
-              </a:graphicData>
-            </a:graphic>
-          </wp:inline>
-        </w:drawing>
-      </w:r>
-    </w:p>
-    <w:p>
-      <w:pPr>
-        <w:rPr>
-          <w:lang w:val="en-GB"/>
-        </w:rPr>
-      </w:pPr>
-      <w:r>
-        <w:rPr>
-          <w:lang w:val="en-GB"/>
-        </w:rPr>
-        <w:t xml:space="preserve">Once we were done with our </w:t>
-      </w:r>
-      <w:proofErr w:type="spellStart"/>
-      <w:r>
-        <w:rPr>
-          <w:lang w:val="en-GB"/>
-        </w:rPr>
-        <w:t>Jupyter</w:t>
-      </w:r>
-      <w:proofErr w:type="spellEnd"/>
-      <w:r>
-        <w:rPr>
-          <w:lang w:val="en-GB"/>
-        </w:rPr>
-        <w:t xml:space="preserve"> notebook, I created a report template, explained the parts of the assignment I did in it </w:t>
-      </w:r>
-      <w:r>
-        <w:rPr>
-          <w:lang w:val="en-GB"/>
-        </w:rPr>
-        <w:t>and</w:t>
-      </w:r>
-      <w:r>
-        <w:rPr>
-          <w:lang w:val="en-GB"/>
-        </w:rPr>
-        <w:t xml:space="preserve"> created my part of the PowerPoint presentation.</w:t>
-      </w:r>
-    </w:p>
-    <w:p>
-      <w:pPr>
-        <w:rPr>
-          <w:lang w:val="en-GB"/>
-        </w:rPr>
-      </w:pPr>
-    </w:p>
-    <w:p>
-      <w:pPr>
-        <w:rPr>
-          <w:lang w:val="en-GB"/>
-        </w:rPr>
-      </w:pPr>
-      <w:r>
-        <w:rPr>
-          <w:lang w:val="en-GB"/>
-        </w:rPr>
-        <w:t>Collaboration and effective communication with my colleague played a big role in overcoming challenges and making the project successful.</w:t>
-      </w:r>
-    </w:p>
-    <w:p>
-      <w:pPr>
-        <w:rPr>
-          <w:lang w:val="en-GB"/>
-        </w:rPr>
-      </w:pPr>
-    </w:p>
-    <w:p>
-      <w:pPr>
-        <w:pStyle w:val="Body"/>
-        <w:spacing w:line="240" w:lineRule="auto"/>
-        <w:outlineLvl w:val="0"/>
-        <w:rPr>
-          <w:rFonts w:ascii="Times New Roman" w:hAnsi="Times New Roman"/>
-          <w:b/>
-          <w:bCs/>
-          <w:sz w:val="24"/>
-          <w:szCs w:val="28"/>
-          <w:lang w:val="en-GB"/>
-        </w:rPr>
-      </w:pPr>
-      <w:r>
+        <w:t>CA2 – 92.02%</w:t>
+      </w:r>
+    </w:p>
+    <w:p>
+      <w:pPr>
+        <w:pStyle w:val="ListParagraph"/>
+        <w:numPr>
+          <w:ilvl w:val="0"/>
+          <w:numId w:val="4"/>
+        </w:numPr>
+        <w:spacing w:line="276" w:lineRule="auto"/>
         <w:rPr>
           <w:rFonts w:ascii="Times New Roman" w:hAnsi="Times New Roman" w:cs="Times New Roman"/>
-          <w:sz w:val="24"/>
-          <w:szCs w:val="24"/>
-          <w:lang w:val="en-GB"/>
-        </w:rPr>
-        <w:t>To sum it up, this project gave me valuable insights into analysing loan applications, preparing data, and building predictive models. I learned the importance of focusing on data quality and implementing models effectively. This experience has deepened my understanding of the challenges faced in real-world data analysis.</w:t>
-      </w:r>
-    </w:p>
-    <w:p>
-      <w:pPr>
-        <w:pStyle w:val="Body"/>
-        <w:spacing w:line="240" w:lineRule="auto"/>
-        <w:outlineLvl w:val="0"/>
-        <w:rPr>
-          <w:rFonts w:ascii="Times New Roman" w:eastAsia="Times New Roman" w:hAnsi="Times New Roman" w:cs="Times New Roman"/>
-          <w:b/>
-          <w:bCs/>
-          <w:sz w:val="32"/>
-          <w:szCs w:val="32"/>
-          <w:lang w:val="en-GB"/>
-        </w:rPr>
-      </w:pPr>
-    </w:p>
-    <w:p/>
+          <w:color w:val="auto"/>
+          <w:sz w:val="24"/>
+          <w:szCs w:val="24"/>
+          <w:lang w:val="en-GB"/>
+        </w:rPr>
+      </w:pPr>
+      <w:r>
+        <w:rPr>
+          <w:rFonts w:ascii="Times New Roman" w:hAnsi="Times New Roman" w:cs="Times New Roman"/>
+          <w:color w:val="auto"/>
+          <w:sz w:val="24"/>
+          <w:szCs w:val="24"/>
+          <w:lang w:val="en-GB"/>
+        </w:rPr>
+        <w:t>Adjusting assignment report, personal report, and presentation.</w:t>
+      </w:r>
+    </w:p>
+    <w:p>
+      <w:pPr>
+        <w:spacing w:line="276" w:lineRule="auto"/>
+        <w:rPr>
+          <w:lang w:val="en-GB"/>
+        </w:rPr>
+      </w:pPr>
+    </w:p>
+    <w:p>
+      <w:pPr>
+        <w:spacing w:line="276" w:lineRule="auto"/>
+      </w:pPr>
+      <w:r>
+        <w:rPr>
+          <w:lang w:val="en-GB"/>
+        </w:rPr>
+        <w:t xml:space="preserve">To sum it up, this </w:t>
+      </w:r>
+      <w:r>
+        <w:rPr>
+          <w:lang w:val="en-GB"/>
+        </w:rPr>
+        <w:t>assignment</w:t>
+      </w:r>
+      <w:r>
+        <w:rPr>
+          <w:lang w:val="en-GB"/>
+        </w:rPr>
+        <w:t xml:space="preserve"> gave me valuable insights into analysing loan applications, preparing data, and building predictive models. I learned the importance of focusing on data quality and implementing models effectively. This experience has deepened my understanding of the challenges faced in real-world data analysis.</w:t>
+      </w:r>
+    </w:p>
     <w:sectPr>
       <w:pgSz w:w="12240" w:h="15840"/>
       <w:pgMar w:top="1440" w:right="1440" w:bottom="1440" w:left="1440" w:header="708" w:footer="708" w:gutter="0"/>
@@ -1657,8 +1121,207 @@
 </file>
 
 <file path=word/numbering.xml><?xml version="1.0" encoding="utf-8"?>
-<w:numbering xmlns:wpc="http://schemas.microsoft.com/office/word/2010/wordprocessingCanvas" xmlns:cx="http://schemas.microsoft.com/office/drawing/2014/chartex" xmlns:cx1="http://schemas.microsoft.com/office/drawing/2015/9/8/chartex" xmlns:cx2="http://schemas.microsoft.com/office/drawing/2015/10/21/chartex" xmlns:cx3="http://schemas.microsoft.com/office/drawing/2016/5/9/chartex" xmlns:cx4="http://schemas.microsoft.com/office/drawing/2016/5/10/chartex" xmlns:cx5="http://schemas.microsoft.com/office/drawing/2016/5/11/chartex" xmlns:cx6="http://schemas.microsoft.com/office/drawing/2016/5/12/chartex" xmlns:cx7="http://schemas.microsoft.com/office/drawing/2016/5/13/chartex" xmlns:cx8="http://schemas.microsoft.com/office/drawing/2016/5/14/chartex" xmlns:mc="http://schemas.openxmlformats.org/markup-compatibility/2006" xmlns:aink="http://schemas.microsoft.com/office/drawing/2016/ink" xmlns:am3d="http://schemas.microsoft.com/office/drawing/2017/model3d" xmlns:o="urn:schemas-microsoft-com:office:office" xmlns:oel="http://schemas.microsoft.com/office/2019/extlst" xmlns:r="http://schemas.openxmlformats.org/officeDocument/2006/relationships" xmlns:m="http://schemas.openxmlformats.org/officeDocument/2006/math" xmlns:v="urn:schemas-microsoft-com:vml" xmlns:wp14="http://schemas.microsoft.com/office/word/2010/wordprocessingDrawing" xmlns:wp="http://schemas.openxmlformats.org/drawingml/2006/wordprocessingDrawing" xmlns:w10="urn:schemas-microsoft-com:office:word" xmlns:w="http://schemas.openxmlformats.org/wordprocessingml/2006/main" xmlns:w14="http://schemas.microsoft.com/office/word/2010/wordml" xmlns:w15="http://schemas.microsoft.com/office/word/2012/wordml" xmlns:w16cex="http://schemas.microsoft.com/office/word/2018/wordml/cex" xmlns:w16cid="http://schemas.microsoft.com/office/word/2016/wordml/cid" xmlns:w16="http://schemas.microsoft.com/office/word/2018/wordml" xmlns:w16du="http://schemas.microsoft.com/office/word/2023/wordml/word16du" xmlns:w16sdtdh="http://schemas.microsoft.com/office/word/2020/wordml/sdtdatahash" xmlns:w16se="http://schemas.microsoft.com/office/word/2015/wordml/symex" xmlns:wpg="http://schemas.microsoft.com/office/word/2010/wordprocessingGroup" xmlns:wpi="http://schemas.microsoft.com/office/word/2010/wordprocessingInk" xmlns:wne="http://schemas.microsoft.com/office/word/2006/wordml" xmlns:wps="http://schemas.microsoft.com/office/word/2010/wordprocessingShape" mc:Ignorable="w14 w15 w16se w16cid w16 w16cex w16sdtdh wp14">
+<w:numbering xmlns:wpc="http://schemas.microsoft.com/office/word/2010/wordprocessingCanvas" xmlns:cx="http://schemas.microsoft.com/office/drawing/2014/chartex" xmlns:cx1="http://schemas.microsoft.com/office/drawing/2015/9/8/chartex" xmlns:cx2="http://schemas.microsoft.com/office/drawing/2015/10/21/chartex" xmlns:cx3="http://schemas.microsoft.com/office/drawing/2016/5/9/chartex" xmlns:cx4="http://schemas.microsoft.com/office/drawing/2016/5/10/chartex" xmlns:cx5="http://schemas.microsoft.com/office/drawing/2016/5/11/chartex" xmlns:cx6="http://schemas.microsoft.com/office/drawing/2016/5/12/chartex" xmlns:cx7="http://schemas.microsoft.com/office/drawing/2016/5/13/chartex" xmlns:cx8="http://schemas.microsoft.com/office/drawing/2016/5/14/chartex" xmlns:mc="http://schemas.openxmlformats.org/markup-compatibility/2006" xmlns:aink="http://schemas.microsoft.com/office/drawing/2016/ink" xmlns:am3d="http://schemas.microsoft.com/office/drawing/2017/model3d" xmlns:o="urn:schemas-microsoft-com:office:office" xmlns:oel="http://schemas.microsoft.com/office/2019/extlst" xmlns:r="http://schemas.openxmlformats.org/officeDocument/2006/relationships" xmlns:m="http://schemas.openxmlformats.org/officeDocument/2006/math" xmlns:v="urn:schemas-microsoft-com:vml" xmlns:wp14="http://schemas.microsoft.com/office/word/2010/wordprocessingDrawing" xmlns:wp="http://schemas.openxmlformats.org/drawingml/2006/wordprocessingDrawing" xmlns:w10="urn:schemas-microsoft-com:office:word" xmlns:w="http://schemas.openxmlformats.org/wordprocessingml/2006/main" xmlns:w14="http://schemas.microsoft.com/office/word/2010/wordml" xmlns:w15="http://schemas.microsoft.com/office/word/2012/wordml" xmlns:w16cex="http://schemas.microsoft.com/office/word/2018/wordml/cex" xmlns:w16cid="http://schemas.microsoft.com/office/word/2016/wordml/cid" xmlns:w16="http://schemas.microsoft.com/office/word/2018/wordml" xmlns:w16sdtdh="http://schemas.microsoft.com/office/word/2020/wordml/sdtdatahash" xmlns:w16se="http://schemas.microsoft.com/office/word/2015/wordml/symex" xmlns:wpg="http://schemas.microsoft.com/office/word/2010/wordprocessingGroup" xmlns:wpi="http://schemas.microsoft.com/office/word/2010/wordprocessingInk" xmlns:wne="http://schemas.microsoft.com/office/word/2006/wordml" xmlns:wps="http://schemas.microsoft.com/office/word/2010/wordprocessingShape" mc:Ignorable="w14 w15 w16se w16cid w16 w16cex w16sdtdh wp14">
   <w:abstractNum w:abstractNumId="0" w15:restartNumberingAfterBreak="0">
+    <w:nsid w:val="06C608EB"/>
+    <w:multiLevelType w:val="hybridMultilevel"/>
+    <w:tmpl w:val="28AC9ED6"/>
+    <w:lvl w:ilvl="0" w:tplc="04090001">
+      <w:start w:val="1"/>
+      <w:numFmt w:val="bullet"/>
+      <w:lvlText w:val=""/>
+      <w:lvlJc w:val="left"/>
+      <w:pPr>
+        <w:ind w:left="720" w:hanging="360"/>
+      </w:pPr>
+      <w:rPr>
+        <w:rFonts w:ascii="Symbol" w:hAnsi="Symbol" w:hint="default"/>
+      </w:rPr>
+    </w:lvl>
+    <w:lvl w:ilvl="1" w:tplc="04090003">
+      <w:start w:val="1"/>
+      <w:numFmt w:val="bullet"/>
+      <w:lvlText w:val="o"/>
+      <w:lvlJc w:val="left"/>
+      <w:pPr>
+        <w:ind w:left="1440" w:hanging="360"/>
+      </w:pPr>
+      <w:rPr>
+        <w:rFonts w:ascii="Courier New" w:hAnsi="Courier New" w:cs="Courier New" w:hint="default"/>
+      </w:rPr>
+    </w:lvl>
+    <w:lvl w:ilvl="2" w:tplc="04090005">
+      <w:start w:val="1"/>
+      <w:numFmt w:val="bullet"/>
+      <w:lvlText w:val=""/>
+      <w:lvlJc w:val="left"/>
+      <w:pPr>
+        <w:ind w:left="2160" w:hanging="360"/>
+      </w:pPr>
+      <w:rPr>
+        <w:rFonts w:ascii="Wingdings" w:hAnsi="Wingdings" w:hint="default"/>
+      </w:rPr>
+    </w:lvl>
+    <w:lvl w:ilvl="3" w:tplc="04090001">
+      <w:start w:val="1"/>
+      <w:numFmt w:val="bullet"/>
+      <w:lvlText w:val=""/>
+      <w:lvlJc w:val="left"/>
+      <w:pPr>
+        <w:ind w:left="2880" w:hanging="360"/>
+      </w:pPr>
+      <w:rPr>
+        <w:rFonts w:ascii="Symbol" w:hAnsi="Symbol" w:hint="default"/>
+      </w:rPr>
+    </w:lvl>
+    <w:lvl w:ilvl="4" w:tplc="04090003">
+      <w:start w:val="1"/>
+      <w:numFmt w:val="bullet"/>
+      <w:lvlText w:val="o"/>
+      <w:lvlJc w:val="left"/>
+      <w:pPr>
+        <w:ind w:left="3600" w:hanging="360"/>
+      </w:pPr>
+      <w:rPr>
+        <w:rFonts w:ascii="Courier New" w:hAnsi="Courier New" w:cs="Courier New" w:hint="default"/>
+      </w:rPr>
+    </w:lvl>
+    <w:lvl w:ilvl="5" w:tplc="04090005">
+      <w:start w:val="1"/>
+      <w:numFmt w:val="bullet"/>
+      <w:lvlText w:val=""/>
+      <w:lvlJc w:val="left"/>
+      <w:pPr>
+        <w:ind w:left="4320" w:hanging="360"/>
+      </w:pPr>
+      <w:rPr>
+        <w:rFonts w:ascii="Wingdings" w:hAnsi="Wingdings" w:hint="default"/>
+      </w:rPr>
+    </w:lvl>
+    <w:lvl w:ilvl="6" w:tplc="04090001">
+      <w:start w:val="1"/>
+      <w:numFmt w:val="bullet"/>
+      <w:lvlText w:val=""/>
+      <w:lvlJc w:val="left"/>
+      <w:pPr>
+        <w:ind w:left="5040" w:hanging="360"/>
+      </w:pPr>
+      <w:rPr>
+        <w:rFonts w:ascii="Symbol" w:hAnsi="Symbol" w:hint="default"/>
+      </w:rPr>
+    </w:lvl>
+    <w:lvl w:ilvl="7" w:tplc="04090003">
+      <w:start w:val="1"/>
+      <w:numFmt w:val="bullet"/>
+      <w:lvlText w:val="o"/>
+      <w:lvlJc w:val="left"/>
+      <w:pPr>
+        <w:ind w:left="5760" w:hanging="360"/>
+      </w:pPr>
+      <w:rPr>
+        <w:rFonts w:ascii="Courier New" w:hAnsi="Courier New" w:cs="Courier New" w:hint="default"/>
+      </w:rPr>
+    </w:lvl>
+    <w:lvl w:ilvl="8" w:tplc="04090005">
+      <w:start w:val="1"/>
+      <w:numFmt w:val="bullet"/>
+      <w:lvlText w:val=""/>
+      <w:lvlJc w:val="left"/>
+      <w:pPr>
+        <w:ind w:left="6480" w:hanging="360"/>
+      </w:pPr>
+      <w:rPr>
+        <w:rFonts w:ascii="Wingdings" w:hAnsi="Wingdings" w:hint="default"/>
+      </w:rPr>
+    </w:lvl>
+  </w:abstractNum>
+  <w:abstractNum w:abstractNumId="1" w15:restartNumberingAfterBreak="0">
+    <w:nsid w:val="1DBA2E33"/>
+    <w:multiLevelType w:val="hybridMultilevel"/>
+    <w:tmpl w:val="2EE6AF98"/>
+    <w:lvl w:ilvl="0" w:tplc="0409000F">
+      <w:start w:val="1"/>
+      <w:numFmt w:val="decimal"/>
+      <w:lvlText w:val="%1."/>
+      <w:lvlJc w:val="left"/>
+      <w:pPr>
+        <w:ind w:left="1860" w:hanging="360"/>
+      </w:pPr>
+    </w:lvl>
+    <w:lvl w:ilvl="1" w:tplc="04090019" w:tentative="1">
+      <w:start w:val="1"/>
+      <w:numFmt w:val="lowerLetter"/>
+      <w:lvlText w:val="%2."/>
+      <w:lvlJc w:val="left"/>
+      <w:pPr>
+        <w:ind w:left="2580" w:hanging="360"/>
+      </w:pPr>
+    </w:lvl>
+    <w:lvl w:ilvl="2" w:tplc="0409001B" w:tentative="1">
+      <w:start w:val="1"/>
+      <w:numFmt w:val="lowerRoman"/>
+      <w:lvlText w:val="%3."/>
+      <w:lvlJc w:val="right"/>
+      <w:pPr>
+        <w:ind w:left="3300" w:hanging="180"/>
+      </w:pPr>
+    </w:lvl>
+    <w:lvl w:ilvl="3" w:tplc="0409000F" w:tentative="1">
+      <w:start w:val="1"/>
+      <w:numFmt w:val="decimal"/>
+      <w:lvlText w:val="%4."/>
+      <w:lvlJc w:val="left"/>
+      <w:pPr>
+        <w:ind w:left="4020" w:hanging="360"/>
+      </w:pPr>
+    </w:lvl>
+    <w:lvl w:ilvl="4" w:tplc="04090019" w:tentative="1">
+      <w:start w:val="1"/>
+      <w:numFmt w:val="lowerLetter"/>
+      <w:lvlText w:val="%5."/>
+      <w:lvlJc w:val="left"/>
+      <w:pPr>
+        <w:ind w:left="4740" w:hanging="360"/>
+      </w:pPr>
+    </w:lvl>
+    <w:lvl w:ilvl="5" w:tplc="0409001B" w:tentative="1">
+      <w:start w:val="1"/>
+      <w:numFmt w:val="lowerRoman"/>
+      <w:lvlText w:val="%6."/>
+      <w:lvlJc w:val="right"/>
+      <w:pPr>
+        <w:ind w:left="5460" w:hanging="180"/>
+      </w:pPr>
+    </w:lvl>
+    <w:lvl w:ilvl="6" w:tplc="0409000F" w:tentative="1">
+      <w:start w:val="1"/>
+      <w:numFmt w:val="decimal"/>
+      <w:lvlText w:val="%7."/>
+      <w:lvlJc w:val="left"/>
+      <w:pPr>
+        <w:ind w:left="6180" w:hanging="360"/>
+      </w:pPr>
+    </w:lvl>
+    <w:lvl w:ilvl="7" w:tplc="04090019" w:tentative="1">
+      <w:start w:val="1"/>
+      <w:numFmt w:val="lowerLetter"/>
+      <w:lvlText w:val="%8."/>
+      <w:lvlJc w:val="left"/>
+      <w:pPr>
+        <w:ind w:left="6900" w:hanging="360"/>
+      </w:pPr>
+    </w:lvl>
+    <w:lvl w:ilvl="8" w:tplc="0409001B" w:tentative="1">
+      <w:start w:val="1"/>
+      <w:numFmt w:val="lowerRoman"/>
+      <w:lvlText w:val="%9."/>
+      <w:lvlJc w:val="right"/>
+      <w:pPr>
+        <w:ind w:left="7620" w:hanging="180"/>
+      </w:pPr>
+    </w:lvl>
+  </w:abstractNum>
+  <w:abstractNum w:abstractNumId="2" w15:restartNumberingAfterBreak="0">
     <w:nsid w:val="4C1BAE26"/>
     <w:multiLevelType w:val="multilevel"/>
     <w:tmpl w:val="4C1BAE26"/>
@@ -1924,7 +1587,7 @@
       </w:rPr>
     </w:lvl>
   </w:abstractNum>
-  <w:abstractNum w:abstractNumId="1" w15:restartNumberingAfterBreak="0">
+  <w:abstractNum w:abstractNumId="3" w15:restartNumberingAfterBreak="0">
     <w:nsid w:val="5A241D34"/>
     <w:multiLevelType w:val="multilevel"/>
     <w:tmpl w:val="5A241D34"/>
@@ -2348,7 +2011,7 @@
       </w:rPr>
     </w:lvl>
   </w:abstractNum>
-  <w:abstractNum w:abstractNumId="2" w15:restartNumberingAfterBreak="0">
+  <w:abstractNum w:abstractNumId="4" w15:restartNumberingAfterBreak="0">
     <w:nsid w:val="60382F6E"/>
     <w:multiLevelType w:val="multilevel"/>
     <w:tmpl w:val="60382F6E"/>
@@ -2615,7 +2278,7 @@
     </w:lvl>
   </w:abstractNum>
   <w:num w:numId="1" w16cid:durableId="868370665">
-    <w:abstractNumId w:val="1"/>
+    <w:abstractNumId w:val="3"/>
     <w:lvlOverride w:ilvl="0">
       <w:lvl w:ilvl="0">
         <w:start w:val="1"/>
@@ -2897,10 +2560,16 @@
     </w:lvlOverride>
   </w:num>
   <w:num w:numId="2" w16cid:durableId="42868996">
+    <w:abstractNumId w:val="2"/>
+  </w:num>
+  <w:num w:numId="3" w16cid:durableId="1433817702">
+    <w:abstractNumId w:val="4"/>
+  </w:num>
+  <w:num w:numId="4" w16cid:durableId="1205868144">
     <w:abstractNumId w:val="0"/>
   </w:num>
-  <w:num w:numId="3" w16cid:durableId="1433817702">
-    <w:abstractNumId w:val="2"/>
+  <w:num w:numId="5" w16cid:durableId="1945991390">
+    <w:abstractNumId w:val="1"/>
   </w:num>
 </w:numbering>
 </file>

</xml_diff>

<commit_message>
Report / Minor issues in Workbook
Explaining improvements in the report and adding new things done.
</commit_message>
<xml_diff>
--- a/Individual Reflective Reports.docx
+++ b/Individual Reflective Reports.docx
@@ -64,7 +64,29 @@
           <w:u w:color="000000"/>
           <w:lang w:val="en-GB"/>
         </w:rPr>
-        <w:t xml:space="preserve">For this assignment, I and my colleague Ivan decided to adopt the Cross-Industry Standard Project for Data Mining (CRISP-DM). We agreed on a division of duties according to the different phases of the CRISP process. I was in charge of the Data understanding (EDA/PCA), Model Building phase for building the predictive model for the target feature-defaulter and contribute Conclusion/Next Steps with the team. </w:t>
+        <w:t xml:space="preserve">For this assignment, I and my colleague Ivan decided to adopt the Cross-Industry Standard Project for Data Mining (CRISP-DM). We agreed on a division of duties according to the different phases of the CRISP process. I </w:t>
+      </w:r>
+      <w:proofErr w:type="gramStart"/>
+      <w:r>
+        <w:rPr>
+          <w:rFonts w:cs="Arial Unicode MS"/>
+          <w:color w:val="000000"/>
+          <w:kern w:val="2"/>
+          <w:u w:color="000000"/>
+          <w:lang w:val="en-GB"/>
+        </w:rPr>
+        <w:t>was in charge of</w:t>
+      </w:r>
+      <w:proofErr w:type="gramEnd"/>
+      <w:r>
+        <w:rPr>
+          <w:rFonts w:cs="Arial Unicode MS"/>
+          <w:color w:val="000000"/>
+          <w:kern w:val="2"/>
+          <w:u w:color="000000"/>
+          <w:lang w:val="en-GB"/>
+        </w:rPr>
+        <w:t xml:space="preserve"> the Data understanding (EDA/PCA), Model Building phase for building the predictive model for the target feature-defaulter and contribute Conclusion/Next Steps with the team. </w:t>
       </w:r>
     </w:p>
     <w:p>
@@ -166,7 +188,51 @@
           <w:szCs w:val="24"/>
           <w:lang w:val="en-GB"/>
         </w:rPr>
-        <w:t>Data visualization techniques like pair-plot, histograms, heat map, Missingno, Correction Mapping and  libraries were used.</w:t>
+        <w:t xml:space="preserve">Data visualization techniques like pair-plot, histograms, heat map, </w:t>
+      </w:r>
+      <w:proofErr w:type="spellStart"/>
+      <w:r>
+        <w:rPr>
+          <w:rFonts w:ascii="Times New Roman" w:hAnsi="Times New Roman"/>
+          <w:kern w:val="2"/>
+          <w:sz w:val="24"/>
+          <w:szCs w:val="24"/>
+          <w:lang w:val="en-GB"/>
+        </w:rPr>
+        <w:t>Missingno</w:t>
+      </w:r>
+      <w:proofErr w:type="spellEnd"/>
+      <w:r>
+        <w:rPr>
+          <w:rFonts w:ascii="Times New Roman" w:hAnsi="Times New Roman"/>
+          <w:kern w:val="2"/>
+          <w:sz w:val="24"/>
+          <w:szCs w:val="24"/>
+          <w:lang w:val="en-GB"/>
+        </w:rPr>
+        <w:t xml:space="preserve">, Correction Mapping </w:t>
+      </w:r>
+      <w:proofErr w:type="gramStart"/>
+      <w:r>
+        <w:rPr>
+          <w:rFonts w:ascii="Times New Roman" w:hAnsi="Times New Roman"/>
+          <w:kern w:val="2"/>
+          <w:sz w:val="24"/>
+          <w:szCs w:val="24"/>
+          <w:lang w:val="en-GB"/>
+        </w:rPr>
+        <w:t>and  libraries</w:t>
+      </w:r>
+      <w:proofErr w:type="gramEnd"/>
+      <w:r>
+        <w:rPr>
+          <w:rFonts w:ascii="Times New Roman" w:hAnsi="Times New Roman"/>
+          <w:kern w:val="2"/>
+          <w:sz w:val="24"/>
+          <w:szCs w:val="24"/>
+          <w:lang w:val="en-GB"/>
+        </w:rPr>
+        <w:t xml:space="preserve"> were used.</w:t>
       </w:r>
     </w:p>
     <w:p>
@@ -222,7 +288,29 @@
           <w:szCs w:val="24"/>
           <w:lang w:val="en-GB"/>
         </w:rPr>
-        <w:t>Evaluate the data on Over-Sampling techniques and applied the Over-Sampling  SMOTE technique on scaled Data points for Classification Model, since the target variables were highly imbalanced.</w:t>
+        <w:t>Evaluate the data on Over-Sampling techniques and applied the Over-</w:t>
+      </w:r>
+      <w:proofErr w:type="gramStart"/>
+      <w:r>
+        <w:rPr>
+          <w:rFonts w:ascii="Times New Roman" w:hAnsi="Times New Roman"/>
+          <w:kern w:val="2"/>
+          <w:sz w:val="24"/>
+          <w:szCs w:val="24"/>
+          <w:lang w:val="en-GB"/>
+        </w:rPr>
+        <w:t>Sampling  SMOTE</w:t>
+      </w:r>
+      <w:proofErr w:type="gramEnd"/>
+      <w:r>
+        <w:rPr>
+          <w:rFonts w:ascii="Times New Roman" w:hAnsi="Times New Roman"/>
+          <w:kern w:val="2"/>
+          <w:sz w:val="24"/>
+          <w:szCs w:val="24"/>
+          <w:lang w:val="en-GB"/>
+        </w:rPr>
+        <w:t xml:space="preserve"> technique on scaled Data points for Classification Model, since the target variables were highly imbalanced.</w:t>
       </w:r>
     </w:p>
     <w:p>
@@ -336,7 +424,29 @@
           <w:szCs w:val="24"/>
           <w:lang w:val="en-GB"/>
         </w:rPr>
-        <w:t>Classification: I applied  2 different Classification models- Logistic Regression and Random Forest Model on the dataset. Then applied Gird SV to find the best hyper Parameter to apply the best score parameters to each classification Model.</w:t>
+        <w:t xml:space="preserve">Classification: I </w:t>
+      </w:r>
+      <w:proofErr w:type="gramStart"/>
+      <w:r>
+        <w:rPr>
+          <w:rFonts w:ascii="Times New Roman" w:hAnsi="Times New Roman"/>
+          <w:kern w:val="2"/>
+          <w:sz w:val="24"/>
+          <w:szCs w:val="24"/>
+          <w:lang w:val="en-GB"/>
+        </w:rPr>
+        <w:t>applied  2</w:t>
+      </w:r>
+      <w:proofErr w:type="gramEnd"/>
+      <w:r>
+        <w:rPr>
+          <w:rFonts w:ascii="Times New Roman" w:hAnsi="Times New Roman"/>
+          <w:kern w:val="2"/>
+          <w:sz w:val="24"/>
+          <w:szCs w:val="24"/>
+          <w:lang w:val="en-GB"/>
+        </w:rPr>
+        <w:t xml:space="preserve"> different Classification models- Logistic Regression and Random Forest Model on the dataset. Then applied Gird SV to find the best hyper Parameter to apply the best score parameters to each classification Model.</w:t>
       </w:r>
     </w:p>
     <w:p>
@@ -452,15 +562,27 @@
           <w:lang w:val="en-GB"/>
         </w:rPr>
       </w:pPr>
-      <w:r>
-        <w:rPr>
-          <w:rFonts w:ascii="Times New Roman" w:hAnsi="Times New Roman"/>
-          <w:kern w:val="2"/>
-          <w:sz w:val="24"/>
-          <w:szCs w:val="24"/>
-          <w:lang w:val="en-GB"/>
-        </w:rPr>
-        <w:t>Overall we did good teamwork and try to explore and help each other to develop this project better.</w:t>
+      <w:proofErr w:type="gramStart"/>
+      <w:r>
+        <w:rPr>
+          <w:rFonts w:ascii="Times New Roman" w:hAnsi="Times New Roman"/>
+          <w:kern w:val="2"/>
+          <w:sz w:val="24"/>
+          <w:szCs w:val="24"/>
+          <w:lang w:val="en-GB"/>
+        </w:rPr>
+        <w:t>Overall</w:t>
+      </w:r>
+      <w:proofErr w:type="gramEnd"/>
+      <w:r>
+        <w:rPr>
+          <w:rFonts w:ascii="Times New Roman" w:hAnsi="Times New Roman"/>
+          <w:kern w:val="2"/>
+          <w:sz w:val="24"/>
+          <w:szCs w:val="24"/>
+          <w:lang w:val="en-GB"/>
+        </w:rPr>
+        <w:t xml:space="preserve"> we did good teamwork and try to explore and help each other to develop this project better.</w:t>
       </w:r>
     </w:p>
     <w:p/>
@@ -589,7 +711,21 @@
         <w:rPr>
           <w:lang w:val="en-GB"/>
         </w:rPr>
-        <w:t>, pre-processing the data (feature selection, removing NaN values, removing duplicates, converting negative to absolute values, and replacing categorical variables with numerical values), building two machine learning models and creating parts of the report and PowerPoint presentation</w:t>
+        <w:t xml:space="preserve">, pre-processing the data (feature selection, removing </w:t>
+      </w:r>
+      <w:proofErr w:type="spellStart"/>
+      <w:r>
+        <w:rPr>
+          <w:lang w:val="en-GB"/>
+        </w:rPr>
+        <w:t>NaN</w:t>
+      </w:r>
+      <w:proofErr w:type="spellEnd"/>
+      <w:r>
+        <w:rPr>
+          <w:lang w:val="en-GB"/>
+        </w:rPr>
+        <w:t xml:space="preserve"> values, removing duplicates, converting negative to absolute values, and replacing categorical variables with numerical values), building two machine learning models and creating parts of the report and PowerPoint presentation</w:t>
       </w:r>
       <w:r>
         <w:rPr>
@@ -721,7 +857,29 @@
           <w:szCs w:val="24"/>
           <w:lang w:val="en-GB"/>
         </w:rPr>
-        <w:t xml:space="preserve">important, since I shifted focus on merged dataset and all the codes later on were referring to merged dataset only. </w:t>
+        <w:t xml:space="preserve">important, since I shifted focus on merged dataset and all the codes </w:t>
+      </w:r>
+      <w:proofErr w:type="gramStart"/>
+      <w:r>
+        <w:rPr>
+          <w:rFonts w:ascii="Times New Roman" w:hAnsi="Times New Roman" w:cs="Times New Roman"/>
+          <w:color w:val="auto"/>
+          <w:sz w:val="24"/>
+          <w:szCs w:val="24"/>
+          <w:lang w:val="en-GB"/>
+        </w:rPr>
+        <w:t>later on</w:t>
+      </w:r>
+      <w:proofErr w:type="gramEnd"/>
+      <w:r>
+        <w:rPr>
+          <w:rFonts w:ascii="Times New Roman" w:hAnsi="Times New Roman" w:cs="Times New Roman"/>
+          <w:color w:val="auto"/>
+          <w:sz w:val="24"/>
+          <w:szCs w:val="24"/>
+          <w:lang w:val="en-GB"/>
+        </w:rPr>
+        <w:t xml:space="preserve"> were referring to merged dataset only. </w:t>
       </w:r>
     </w:p>
     <w:p>
@@ -760,6 +918,16 @@
         </w:rPr>
         <w:t>such as density plot or interactive plot</w:t>
       </w:r>
+      <w:r>
+        <w:rPr>
+          <w:rFonts w:ascii="Times New Roman" w:hAnsi="Times New Roman" w:cs="Times New Roman"/>
+          <w:color w:val="auto"/>
+          <w:sz w:val="24"/>
+          <w:szCs w:val="24"/>
+          <w:lang w:val="en-GB"/>
+        </w:rPr>
+        <w:t>.</w:t>
+      </w:r>
     </w:p>
     <w:p>
       <w:pPr>
@@ -847,7 +1015,21 @@
         <w:rPr>
           <w:lang w:val="en-GB"/>
         </w:rPr>
-        <w:t xml:space="preserve">RFE method to rank the importance of features in my dataset and, at the end, I was using only features that are within top 3 in the importance.  Also, I used Gini to split the data in a way that minimizes impurity at each node. Other change compared to CA1 is that I applied 80/20 split, on top of 70/30 one that we used in CA1. </w:t>
+        <w:t xml:space="preserve">RFE method to rank the importance of features in my dataset and, at the end, I was using </w:t>
+      </w:r>
+      <w:bookmarkStart w:id="1" w:name="_Hlk150804931"/>
+      <w:r>
+        <w:rPr>
+          <w:lang w:val="en-GB"/>
+        </w:rPr>
+        <w:t>only features that are within top 3 in the importance</w:t>
+      </w:r>
+      <w:bookmarkEnd w:id="1"/>
+      <w:r>
+        <w:rPr>
+          <w:lang w:val="en-GB"/>
+        </w:rPr>
+        <w:t xml:space="preserve">.  Also, I used Gini to split the data in a way that minimizes impurity at each node. Other change compared to CA1 is that I applied 80/20 split, on top of 70/30 one that we used in CA1. </w:t>
       </w:r>
       <w:r>
         <w:rPr>
@@ -910,18 +1092,7 @@
           <w:lang w:val="en-GB"/>
         </w:rPr>
         <w:br/>
-      </w:r>
-      <w:r>
-        <w:rPr>
-          <w:lang w:val="en-GB"/>
-        </w:rPr>
-        <w:t>CA</w:t>
-      </w:r>
-      <w:r>
-        <w:rPr>
-          <w:lang w:val="en-GB"/>
-        </w:rPr>
-        <w:t>2 – 87.69%</w:t>
+        <w:t>CA2 – 87.69%</w:t>
       </w:r>
     </w:p>
     <w:p>
@@ -979,8 +1150,24 @@
         <w:rPr>
           <w:lang w:val="en-GB"/>
         </w:rPr>
-        <w:t>CA1 – 60.78% even after using GridSearchCV</w:t>
-      </w:r>
+        <w:t xml:space="preserve">CA1 – </w:t>
+      </w:r>
+      <w:bookmarkStart w:id="2" w:name="_Hlk150806377"/>
+      <w:r>
+        <w:rPr>
+          <w:lang w:val="en-GB"/>
+        </w:rPr>
+        <w:t xml:space="preserve">60.78% even after using </w:t>
+      </w:r>
+      <w:proofErr w:type="spellStart"/>
+      <w:r>
+        <w:rPr>
+          <w:lang w:val="en-GB"/>
+        </w:rPr>
+        <w:t>GridSearchCV</w:t>
+      </w:r>
+      <w:bookmarkEnd w:id="2"/>
+      <w:proofErr w:type="spellEnd"/>
       <w:r>
         <w:rPr>
           <w:lang w:val="en-GB"/>
@@ -1049,7 +1236,19 @@
           <w:lang w:val="en-GB"/>
         </w:rPr>
         <w:br/>
-        <w:t>CA2 – 92.02%</w:t>
+        <w:t>CA2 – 92.0</w:t>
+      </w:r>
+      <w:r>
+        <w:rPr>
+          <w:lang w:val="en-GB"/>
+        </w:rPr>
+        <w:t>3</w:t>
+      </w:r>
+      <w:r>
+        <w:rPr>
+          <w:lang w:val="en-GB"/>
+        </w:rPr>
+        <w:t>%</w:t>
       </w:r>
     </w:p>
     <w:p>

</xml_diff>